<commit_message>
modify test log statement
</commit_message>
<xml_diff>
--- a/HealthAdviceGroup/Documentation/Logs/Test Log.docx
+++ b/HealthAdviceGroup/Documentation/Logs/Test Log.docx
@@ -9,7 +9,7 @@
           <w:rFonts w:eastAsia="Verdana"/>
         </w:rPr>
       </w:pPr>
-      <w:bookmarkStart w:id="0" w:name="_Toc158799030"/>
+      <w:bookmarkStart w:id="0" w:name="_Toc158821671"/>
       <w:r>
         <w:rPr>
           <w:rFonts w:eastAsia="Verdana"/>
@@ -25,7 +25,28 @@
     </w:p>
     <w:p>
       <w:r>
-        <w:t xml:space="preserve">Additionally, this document will contain multiple types of testing. There will be validation testing to ensure that invalid data is rejected and valid data is accepted, accessibility testing to ensure the solution is WCAG compliant, and functionality testing to ensure the solution works as expected. </w:t>
+        <w:t xml:space="preserve">Additionally, this document will contain multiple types of testing. There will be validation testing to ensure that invalid data is </w:t>
+      </w:r>
+      <w:r>
+        <w:t>rejected,</w:t>
+      </w:r>
+      <w:r>
+        <w:t xml:space="preserve"> </w:t>
+      </w:r>
+      <w:r>
+        <w:t xml:space="preserve">and valid data is accepted, </w:t>
+      </w:r>
+      <w:r>
+        <w:t>in addition to</w:t>
+      </w:r>
+      <w:r>
+        <w:t xml:space="preserve"> </w:t>
+      </w:r>
+      <w:r>
+        <w:t>accessibility testing to ensure the solution is WCAG compliant</w:t>
+      </w:r>
+      <w:r>
+        <w:t>.</w:t>
       </w:r>
     </w:p>
     <w:p/>
@@ -69,6 +90,8 @@
             <w:rPr>
               <w:rFonts w:asciiTheme="minorHAnsi" w:eastAsiaTheme="minorEastAsia" w:hAnsiTheme="minorHAnsi" w:cstheme="minorBidi"/>
               <w:noProof/>
+              <w:kern w:val="2"/>
+              <w14:ligatures w14:val="standardContextual"/>
             </w:rPr>
           </w:pPr>
           <w:r>
@@ -80,7 +103,7 @@
           <w:r>
             <w:fldChar w:fldCharType="separate"/>
           </w:r>
-          <w:hyperlink w:anchor="_Toc158799030" w:history="1">
+          <w:hyperlink w:anchor="_Toc158821671" w:history="1">
             <w:r>
               <w:rPr>
                 <w:rStyle w:val="Hyperlink"/>
@@ -108,7 +131,7 @@
                 <w:noProof/>
                 <w:webHidden/>
               </w:rPr>
-              <w:instrText xml:space="preserve"> PAGEREF _Toc158799030 \h </w:instrText>
+              <w:instrText xml:space="preserve"> PAGEREF _Toc158821671 \h </w:instrText>
             </w:r>
             <w:r>
               <w:rPr>
@@ -148,9 +171,11 @@
             <w:rPr>
               <w:rFonts w:asciiTheme="minorHAnsi" w:eastAsiaTheme="minorEastAsia" w:hAnsiTheme="minorHAnsi" w:cstheme="minorBidi"/>
               <w:noProof/>
+              <w:kern w:val="2"/>
+              <w14:ligatures w14:val="standardContextual"/>
             </w:rPr>
           </w:pPr>
-          <w:hyperlink w:anchor="_Toc158799031" w:history="1">
+          <w:hyperlink w:anchor="_Toc158821672" w:history="1">
             <w:r>
               <w:rPr>
                 <w:rStyle w:val="Hyperlink"/>
@@ -177,7 +202,7 @@
                 <w:noProof/>
                 <w:webHidden/>
               </w:rPr>
-              <w:instrText xml:space="preserve"> PAGEREF _Toc158799031 \h </w:instrText>
+              <w:instrText xml:space="preserve"> PAGEREF _Toc158821672 \h </w:instrText>
             </w:r>
             <w:r>
               <w:rPr>
@@ -217,9 +242,11 @@
             <w:rPr>
               <w:rFonts w:asciiTheme="minorHAnsi" w:eastAsiaTheme="minorEastAsia" w:hAnsiTheme="minorHAnsi" w:cstheme="minorBidi"/>
               <w:noProof/>
+              <w:kern w:val="2"/>
+              <w14:ligatures w14:val="standardContextual"/>
             </w:rPr>
           </w:pPr>
-          <w:hyperlink w:anchor="_Toc158799032" w:history="1">
+          <w:hyperlink w:anchor="_Toc158821673" w:history="1">
             <w:r>
               <w:rPr>
                 <w:rStyle w:val="Hyperlink"/>
@@ -246,7 +273,7 @@
                 <w:noProof/>
                 <w:webHidden/>
               </w:rPr>
-              <w:instrText xml:space="preserve"> PAGEREF _Toc158799032 \h </w:instrText>
+              <w:instrText xml:space="preserve"> PAGEREF _Toc158821673 \h </w:instrText>
             </w:r>
             <w:r>
               <w:rPr>
@@ -266,7 +293,7 @@
                 <w:noProof/>
                 <w:webHidden/>
               </w:rPr>
-              <w:t>8</w:t>
+              <w:t>19</w:t>
             </w:r>
             <w:r>
               <w:rPr>
@@ -294,7 +321,7 @@
       <w:pPr>
         <w:pStyle w:val="Heading1"/>
       </w:pPr>
-      <w:bookmarkStart w:id="1" w:name="_Toc158799031"/>
+      <w:bookmarkStart w:id="1" w:name="_Toc158821672"/>
       <w:r>
         <w:t>Validation Testing</w:t>
       </w:r>
@@ -4861,7 +4888,7 @@
       <w:pPr>
         <w:pStyle w:val="Heading1"/>
       </w:pPr>
-      <w:bookmarkStart w:id="2" w:name="_Toc158799032"/>
+      <w:bookmarkStart w:id="2" w:name="_Toc158821673"/>
       <w:r>
         <w:lastRenderedPageBreak/>
         <w:t>Accessibility Testing</w:t>

</xml_diff>

<commit_message>
add to test log
</commit_message>
<xml_diff>
--- a/HealthAdviceGroup/Documentation/Logs/Test Log.docx
+++ b/HealthAdviceGroup/Documentation/Logs/Test Log.docx
@@ -850,7 +850,6 @@
               </w:rPr>
               <w:t xml:space="preserve">First name: </w:t>
             </w:r>
-            <w:proofErr w:type="spellStart"/>
             <w:r>
               <w:rPr>
                 <w:b/>
@@ -858,7 +857,6 @@
               </w:rPr>
               <w:t>Ja</w:t>
             </w:r>
-            <w:proofErr w:type="spellEnd"/>
           </w:p>
           <w:p>
             <w:r>
@@ -1997,7 +1995,6 @@
               </w:rPr>
               <w:t xml:space="preserve">Email: </w:t>
             </w:r>
-            <w:proofErr w:type="spellStart"/>
             <w:r>
               <w:rPr>
                 <w:b/>
@@ -2005,7 +2002,6 @@
               </w:rPr>
               <w:t>jamieh</w:t>
             </w:r>
-            <w:proofErr w:type="spellEnd"/>
           </w:p>
           <w:p>
             <w:r>
@@ -2138,7 +2134,6 @@
               </w:rPr>
               <w:t xml:space="preserve">Email: </w:t>
             </w:r>
-            <w:proofErr w:type="spellStart"/>
             <w:r>
               <w:rPr>
                 <w:b/>
@@ -2146,7 +2141,6 @@
               </w:rPr>
               <w:t>jamieh@gmail</w:t>
             </w:r>
-            <w:proofErr w:type="spellEnd"/>
           </w:p>
           <w:p>
             <w:r>
@@ -2327,7 +2321,6 @@
               </w:rPr>
               <w:t xml:space="preserve">Email: </w:t>
             </w:r>
-            <w:proofErr w:type="spellStart"/>
             <w:r>
               <w:rPr>
                 <w:b/>
@@ -2335,7 +2328,6 @@
               </w:rPr>
               <w:t>jamieh@gmail</w:t>
             </w:r>
-            <w:proofErr w:type="spellEnd"/>
           </w:p>
           <w:p>
             <w:r>
@@ -2622,15 +2614,7 @@
                 <w:b/>
                 <w:bCs/>
               </w:rPr>
-              <w:t xml:space="preserve">Password: </w:t>
-            </w:r>
-            <w:proofErr w:type="spellStart"/>
-            <w:r>
-              <w:rPr>
-                <w:b/>
-                <w:bCs/>
-              </w:rPr>
-              <w:t>pass</w:t>
+              <w:t>Password: pass</w:t>
             </w:r>
             <w:r>
               <w:rPr>
@@ -2639,7 +2623,6 @@
               </w:rPr>
               <w:t>w</w:t>
             </w:r>
-            <w:proofErr w:type="spellEnd"/>
           </w:p>
           <w:p>
             <w:r>
@@ -3133,15 +3116,7 @@
           </w:tcPr>
           <w:p>
             <w:r>
-              <w:t>As per GDPR, we cannot store passwords in plain text due to security risks. The password value is put through a hashing algorithm and stored as “</w:t>
-            </w:r>
-            <w:proofErr w:type="spellStart"/>
-            <w:r>
-              <w:t>PasswordHash</w:t>
-            </w:r>
-            <w:proofErr w:type="spellEnd"/>
-            <w:r>
-              <w:t>”.</w:t>
+              <w:t>As per GDPR, we cannot store passwords in plain text due to security risks. The password value is put through a hashing algorithm and stored as “PasswordHash”.</w:t>
             </w:r>
           </w:p>
           <w:p>
@@ -3163,7 +3138,7 @@
           <w:p>
             <w:r>
               <w:lastRenderedPageBreak/>
-              <w:t>Erroneous value test for confirm password in register fort action</w:t>
+              <w:t>Erroneous value test for confirm password in register action</w:t>
             </w:r>
           </w:p>
         </w:tc>
@@ -3417,15 +3392,7 @@
               <w:t>The user’s information has been submitted to the database. As stated before, passwords are hashed to comply with GDPR’s rule regarding data security.</w:t>
             </w:r>
             <w:r>
-              <w:t xml:space="preserve"> This means that the password is jumbled, it is stored under the “</w:t>
-            </w:r>
-            <w:proofErr w:type="spellStart"/>
-            <w:r>
-              <w:t>passwordhash</w:t>
-            </w:r>
-            <w:proofErr w:type="spellEnd"/>
-            <w:r>
-              <w:t>” value.</w:t>
+              <w:t xml:space="preserve"> This means that the password is jumbled, it is stored under the “passwordhash” value.</w:t>
             </w:r>
           </w:p>
           <w:p>
@@ -3684,7 +3651,10 @@
           </w:tcPr>
           <w:p>
             <w:r>
-              <w:t>Value test for email address in log in action</w:t>
+              <w:t>Normal value</w:t>
+            </w:r>
+            <w:r>
+              <w:t xml:space="preserve"> test for email address in log in action</w:t>
             </w:r>
           </w:p>
         </w:tc>
@@ -3714,15 +3684,7 @@
                   <w:b/>
                   <w:bCs/>
                 </w:rPr>
-                <w:t>jhodgson</w:t>
-              </w:r>
-              <w:r>
-                <w:rPr>
-                  <w:rStyle w:val="Hyperlink"/>
-                  <w:b/>
-                  <w:bCs/>
-                </w:rPr>
-                <w:t>@gmail.com</w:t>
+                <w:t>jhodgson@gmail.com</w:t>
               </w:r>
             </w:hyperlink>
           </w:p>
@@ -3813,7 +3775,10 @@
           </w:tcPr>
           <w:p>
             <w:r>
-              <w:t>Value test for password in log in action</w:t>
+              <w:t>Erroneous value</w:t>
+            </w:r>
+            <w:r>
+              <w:t xml:space="preserve"> test for password in log in action</w:t>
             </w:r>
           </w:p>
         </w:tc>
@@ -3847,35 +3812,7 @@
                 <w:b/>
                 <w:bCs/>
               </w:rPr>
-              <w:t>Password: P</w:t>
-            </w:r>
-            <w:r>
-              <w:rPr>
-                <w:b/>
-                <w:bCs/>
-              </w:rPr>
-              <w:t>4</w:t>
-            </w:r>
-            <w:r>
-              <w:rPr>
-                <w:b/>
-                <w:bCs/>
-              </w:rPr>
-              <w:t>ssw</w:t>
-            </w:r>
-            <w:r>
-              <w:rPr>
-                <w:b/>
-                <w:bCs/>
-              </w:rPr>
-              <w:t>@</w:t>
-            </w:r>
-            <w:r>
-              <w:rPr>
-                <w:b/>
-                <w:bCs/>
-              </w:rPr>
-              <w:t>rd</w:t>
+              <w:t>Password: P4ssw@rd</w:t>
             </w:r>
           </w:p>
         </w:tc>
@@ -3961,7 +3898,10 @@
           <w:p>
             <w:r>
               <w:lastRenderedPageBreak/>
-              <w:t>Value test for email address in log in action</w:t>
+              <w:t>Normal value</w:t>
+            </w:r>
+            <w:r>
+              <w:t xml:space="preserve"> test for email address in log in action</w:t>
             </w:r>
           </w:p>
         </w:tc>
@@ -4467,6 +4407,9 @@
           </w:tcPr>
           <w:p>
             <w:r>
+              <w:rPr>
+                <w:noProof/>
+              </w:rPr>
               <w:drawing>
                 <wp:inline distT="0" distB="0" distL="0" distR="0" wp14:anchorId="42D63E55" wp14:editId="30221753">
                   <wp:extent cx="1530985" cy="970280"/>
@@ -4528,7 +4471,10 @@
           </w:tcPr>
           <w:p>
             <w:r>
-              <w:t>Range test for steps in track health action.</w:t>
+              <w:t>Erroneous data</w:t>
+            </w:r>
+            <w:r>
+              <w:t xml:space="preserve"> test for steps in track health action.</w:t>
             </w:r>
           </w:p>
         </w:tc>
@@ -4580,6 +4526,9 @@
           </w:tcPr>
           <w:p>
             <w:r>
+              <w:rPr>
+                <w:noProof/>
+              </w:rPr>
               <w:drawing>
                 <wp:inline distT="0" distB="0" distL="0" distR="0" wp14:anchorId="6216AE26" wp14:editId="1B23D7C0">
                   <wp:extent cx="1530985" cy="1258570"/>
@@ -4641,7 +4590,10 @@
           </w:tcPr>
           <w:p>
             <w:r>
-              <w:t>Range test for steps in track health action</w:t>
+              <w:t xml:space="preserve">Valid boundary </w:t>
+            </w:r>
+            <w:r>
+              <w:t>test for steps in track health action</w:t>
             </w:r>
           </w:p>
         </w:tc>
@@ -4700,6 +4652,9 @@
           </w:tcPr>
           <w:p>
             <w:r>
+              <w:rPr>
+                <w:noProof/>
+              </w:rPr>
               <w:drawing>
                 <wp:inline distT="0" distB="0" distL="0" distR="0" wp14:anchorId="5DFBDD52" wp14:editId="22668069">
                   <wp:extent cx="1530985" cy="127000"/>
@@ -4789,14 +4744,7 @@
                 <w:b/>
                 <w:bCs/>
               </w:rPr>
-              <w:t>20000</w:t>
-            </w:r>
-            <w:r>
-              <w:rPr>
-                <w:b/>
-                <w:bCs/>
-              </w:rPr>
-              <w:t>0</w:t>
+              <w:t>200000</w:t>
             </w:r>
           </w:p>
           <w:p>
@@ -4827,6 +4775,9 @@
           </w:tcPr>
           <w:p>
             <w:r>
+              <w:rPr>
+                <w:noProof/>
+              </w:rPr>
               <w:drawing>
                 <wp:inline distT="0" distB="0" distL="0" distR="0" wp14:anchorId="55B4EB84" wp14:editId="18BC1267">
                   <wp:extent cx="1530985" cy="114300"/>
@@ -4916,14 +4867,7 @@
                 <w:b/>
                 <w:bCs/>
               </w:rPr>
-              <w:t>20000</w:t>
-            </w:r>
-            <w:r>
-              <w:rPr>
-                <w:b/>
-                <w:bCs/>
-              </w:rPr>
-              <w:t>1</w:t>
+              <w:t>200001</w:t>
             </w:r>
           </w:p>
           <w:p>
@@ -5019,13 +4963,7 @@
           <w:p>
             <w:r>
               <w:lastRenderedPageBreak/>
-              <w:t xml:space="preserve">Erroneous data test for </w:t>
-            </w:r>
-            <w:r>
-              <w:t>calories</w:t>
-            </w:r>
-            <w:r>
-              <w:t xml:space="preserve"> field in track health action</w:t>
+              <w:t>Erroneous data test for calories field in track health action</w:t>
             </w:r>
           </w:p>
         </w:tc>
@@ -5036,32 +4974,22 @@
           </w:tcPr>
           <w:p>
             <w:r>
-              <w:t xml:space="preserve">Steps: </w:t>
-            </w:r>
-            <w:r>
-              <w:t>6000</w:t>
-            </w:r>
-          </w:p>
-          <w:p>
-            <w:pPr>
-              <w:rPr>
-                <w:b/>
-                <w:bCs/>
-              </w:rPr>
-            </w:pPr>
-            <w:r>
-              <w:rPr>
-                <w:b/>
-                <w:bCs/>
-              </w:rPr>
-              <w:t xml:space="preserve">Calories: </w:t>
-            </w:r>
-            <w:r>
-              <w:rPr>
-                <w:b/>
-                <w:bCs/>
-              </w:rPr>
-              <w:t>20abcdef</w:t>
+              <w:t>Steps: 6000</w:t>
+            </w:r>
+          </w:p>
+          <w:p>
+            <w:pPr>
+              <w:rPr>
+                <w:b/>
+                <w:bCs/>
+              </w:rPr>
+            </w:pPr>
+            <w:r>
+              <w:rPr>
+                <w:b/>
+                <w:bCs/>
+              </w:rPr>
+              <w:t>Calories: 20abcdef</w:t>
             </w:r>
           </w:p>
           <w:p>
@@ -5158,6 +5086,12 @@
             <w:r>
               <w:t>Invalid boundary value test for calories</w:t>
             </w:r>
+            <w:r>
+              <w:t xml:space="preserve"> </w:t>
+            </w:r>
+            <w:r>
+              <w:t>in track health action</w:t>
+            </w:r>
           </w:p>
         </w:tc>
         <w:tc>
@@ -5182,14 +5116,7 @@
                 <w:b/>
                 <w:bCs/>
               </w:rPr>
-              <w:t xml:space="preserve">Calories: </w:t>
-            </w:r>
-            <w:r>
-              <w:rPr>
-                <w:b/>
-                <w:bCs/>
-              </w:rPr>
-              <w:t>-1</w:t>
+              <w:t>Calories: -1</w:t>
             </w:r>
           </w:p>
           <w:p>
@@ -5284,7 +5211,13 @@
           </w:tcPr>
           <w:p>
             <w:r>
-              <w:t>Range test for calories in track health action.</w:t>
+              <w:t>Valid boundary value test for calories</w:t>
+            </w:r>
+            <w:r>
+              <w:t xml:space="preserve"> </w:t>
+            </w:r>
+            <w:r>
+              <w:t>in track health action</w:t>
             </w:r>
           </w:p>
         </w:tc>
@@ -5310,14 +5243,7 @@
                 <w:b/>
                 <w:bCs/>
               </w:rPr>
-              <w:t xml:space="preserve">Calories: </w:t>
-            </w:r>
-            <w:r>
-              <w:rPr>
-                <w:b/>
-                <w:bCs/>
-              </w:rPr>
-              <w:t>0</w:t>
+              <w:t>Calories: 0</w:t>
             </w:r>
           </w:p>
           <w:p>
@@ -5412,7 +5338,13 @@
           </w:tcPr>
           <w:p>
             <w:r>
-              <w:t>Range test for calories in track health action</w:t>
+              <w:t>Valid boundary value test for calories</w:t>
+            </w:r>
+            <w:r>
+              <w:t xml:space="preserve"> </w:t>
+            </w:r>
+            <w:r>
+              <w:t>in track health action</w:t>
             </w:r>
           </w:p>
         </w:tc>
@@ -5438,14 +5370,7 @@
                 <w:b/>
                 <w:bCs/>
               </w:rPr>
-              <w:t xml:space="preserve">Calories: </w:t>
-            </w:r>
-            <w:r>
-              <w:rPr>
-                <w:b/>
-                <w:bCs/>
-              </w:rPr>
-              <w:t>50000</w:t>
+              <w:t>Calories: 50000</w:t>
             </w:r>
           </w:p>
           <w:p>
@@ -5540,7 +5465,16 @@
           </w:tcPr>
           <w:p>
             <w:r>
-              <w:t>Range test for calories in track health action</w:t>
+              <w:t>Inv</w:t>
+            </w:r>
+            <w:r>
+              <w:t>alid boundary value test for calories</w:t>
+            </w:r>
+            <w:r>
+              <w:t xml:space="preserve"> </w:t>
+            </w:r>
+            <w:r>
+              <w:t>in track health action</w:t>
             </w:r>
           </w:p>
         </w:tc>
@@ -5566,14 +5500,7 @@
                 <w:b/>
                 <w:bCs/>
               </w:rPr>
-              <w:t>Calories: 5000</w:t>
-            </w:r>
-            <w:r>
-              <w:rPr>
-                <w:b/>
-                <w:bCs/>
-              </w:rPr>
-              <w:t>1</w:t>
+              <w:t>Calories: 50001</w:t>
             </w:r>
           </w:p>
           <w:p>
@@ -5668,7 +5595,19 @@
           </w:tcPr>
           <w:p>
             <w:r>
-              <w:t>Range test for cups of water in track health action.</w:t>
+              <w:t>Inv</w:t>
+            </w:r>
+            <w:r>
+              <w:t>alid boundary value test for</w:t>
+            </w:r>
+            <w:r>
+              <w:t xml:space="preserve"> cups of water</w:t>
+            </w:r>
+            <w:r>
+              <w:t xml:space="preserve"> </w:t>
+            </w:r>
+            <w:r>
+              <w:t>in track health action</w:t>
             </w:r>
           </w:p>
         </w:tc>
@@ -5720,14 +5659,7 @@
                 <w:b/>
                 <w:bCs/>
               </w:rPr>
-              <w:t xml:space="preserve">Cups of Water: </w:t>
-            </w:r>
-            <w:r>
-              <w:rPr>
-                <w:b/>
-                <w:bCs/>
-              </w:rPr>
-              <w:t>-1</w:t>
+              <w:t>Cups of Water: -1</w:t>
             </w:r>
           </w:p>
         </w:tc>
@@ -5754,6 +5686,9 @@
           </w:tcPr>
           <w:p>
             <w:r>
+              <w:rPr>
+                <w:noProof/>
+              </w:rPr>
               <w:drawing>
                 <wp:inline distT="0" distB="0" distL="0" distR="0" wp14:anchorId="75D0DF1A" wp14:editId="690BE14D">
                   <wp:extent cx="1530985" cy="969010"/>
@@ -5821,7 +5756,10 @@
           <w:p>
             <w:r>
               <w:lastRenderedPageBreak/>
-              <w:t>Range test for cups of water in track health action</w:t>
+              <w:t>Valid</w:t>
+            </w:r>
+            <w:r>
+              <w:t xml:space="preserve"> boundary value test for cups of water</w:t>
             </w:r>
           </w:p>
         </w:tc>
@@ -5846,14 +5784,7 @@
                 <w:b/>
                 <w:bCs/>
               </w:rPr>
-              <w:t xml:space="preserve">Cups of Water: </w:t>
-            </w:r>
-            <w:r>
-              <w:rPr>
-                <w:b/>
-                <w:bCs/>
-              </w:rPr>
-              <w:t>0</w:t>
+              <w:t>Cups of Water: 0</w:t>
             </w:r>
           </w:p>
         </w:tc>
@@ -5874,6 +5805,9 @@
           </w:tcPr>
           <w:p>
             <w:r>
+              <w:rPr>
+                <w:noProof/>
+              </w:rPr>
               <w:drawing>
                 <wp:inline distT="0" distB="0" distL="0" distR="0" wp14:anchorId="618286A3" wp14:editId="677418CB">
                   <wp:extent cx="1530985" cy="128905"/>
@@ -5940,7 +5874,7 @@
           </w:tcPr>
           <w:p>
             <w:r>
-              <w:t>Range test for cups of water in track health action.</w:t>
+              <w:t>Valid boundary value test for cups of water</w:t>
             </w:r>
           </w:p>
         </w:tc>
@@ -5965,14 +5899,7 @@
                 <w:b/>
                 <w:bCs/>
               </w:rPr>
-              <w:t xml:space="preserve">Cups of Water: </w:t>
-            </w:r>
-            <w:r>
-              <w:rPr>
-                <w:b/>
-                <w:bCs/>
-              </w:rPr>
-              <w:t>100</w:t>
+              <w:t>Cups of Water: 100</w:t>
             </w:r>
           </w:p>
         </w:tc>
@@ -5993,6 +5920,9 @@
           </w:tcPr>
           <w:p>
             <w:r>
+              <w:rPr>
+                <w:noProof/>
+              </w:rPr>
               <w:drawing>
                 <wp:inline distT="0" distB="0" distL="0" distR="0" wp14:anchorId="0069F850" wp14:editId="7C67B6DA">
                   <wp:extent cx="1530985" cy="123825"/>
@@ -6059,7 +5989,10 @@
           </w:tcPr>
           <w:p>
             <w:r>
-              <w:t>Range test for cups of water in track health action</w:t>
+              <w:t>Invalid</w:t>
+            </w:r>
+            <w:r>
+              <w:t xml:space="preserve"> boundary value test for cups of water</w:t>
             </w:r>
           </w:p>
         </w:tc>
@@ -6084,14 +6017,7 @@
                 <w:b/>
                 <w:bCs/>
               </w:rPr>
-              <w:t>Cups of Water: 10</w:t>
-            </w:r>
-            <w:r>
-              <w:rPr>
-                <w:b/>
-                <w:bCs/>
-              </w:rPr>
-              <w:t>1</w:t>
+              <w:t>Cups of Water: 101</w:t>
             </w:r>
           </w:p>
         </w:tc>
@@ -6112,6 +6038,9 @@
           </w:tcPr>
           <w:p>
             <w:r>
+              <w:rPr>
+                <w:noProof/>
+              </w:rPr>
               <w:drawing>
                 <wp:inline distT="0" distB="0" distL="0" distR="0" wp14:anchorId="40D5D52C" wp14:editId="665FD1B3">
                   <wp:extent cx="1530985" cy="955675"/>
@@ -6178,7 +6107,22 @@
           </w:tcPr>
           <w:p>
             <w:r>
-              <w:t xml:space="preserve">Presence test for creating advice for </w:t>
+              <w:t xml:space="preserve">Presence test for </w:t>
+            </w:r>
+            <w:r>
+              <w:t xml:space="preserve">image in </w:t>
+            </w:r>
+            <w:r>
+              <w:t>creat</w:t>
+            </w:r>
+            <w:r>
+              <w:t xml:space="preserve">e </w:t>
+            </w:r>
+            <w:r>
+              <w:t xml:space="preserve">advice </w:t>
+            </w:r>
+            <w:r>
+              <w:t>action</w:t>
             </w:r>
           </w:p>
         </w:tc>
@@ -6187,14 +6131,50 @@
             <w:tcW w:w="2432" w:type="dxa"/>
             <w:shd w:val="clear" w:color="auto" w:fill="auto"/>
           </w:tcPr>
-          <w:p/>
-        </w:tc>
-        <w:tc>
-          <w:tcPr>
-            <w:tcW w:w="2421" w:type="dxa"/>
-            <w:shd w:val="clear" w:color="auto" w:fill="auto"/>
-          </w:tcPr>
-          <w:p/>
+          <w:p>
+            <w:pPr>
+              <w:rPr>
+                <w:b/>
+                <w:bCs/>
+              </w:rPr>
+            </w:pPr>
+            <w:r>
+              <w:rPr>
+                <w:b/>
+                <w:bCs/>
+              </w:rPr>
+              <w:t>Image: [blank]</w:t>
+            </w:r>
+          </w:p>
+          <w:p>
+            <w:r>
+              <w:t xml:space="preserve">Title: </w:t>
+            </w:r>
+            <w:r>
+              <w:t>Lorem ipsum</w:t>
+            </w:r>
+          </w:p>
+          <w:p>
+            <w:r>
+              <w:t>Temperature: 21</w:t>
+            </w:r>
+          </w:p>
+          <w:p>
+            <w:r>
+              <w:t>Description: Lorem ipsum sit dolor</w:t>
+            </w:r>
+          </w:p>
+        </w:tc>
+        <w:tc>
+          <w:tcPr>
+            <w:tcW w:w="2421" w:type="dxa"/>
+            <w:shd w:val="clear" w:color="auto" w:fill="auto"/>
+          </w:tcPr>
+          <w:p>
+            <w:r>
+              <w:t>Value is accepted and a placeholder asset is used as images are optional.</w:t>
+            </w:r>
+          </w:p>
         </w:tc>
         <w:tc>
           <w:tcPr>
@@ -6206,83 +6186,15 @@
                 <w:noProof/>
               </w:rPr>
             </w:pPr>
-          </w:p>
-        </w:tc>
-        <w:tc>
-          <w:tcPr>
-            <w:tcW w:w="2421" w:type="dxa"/>
-            <w:shd w:val="clear" w:color="auto" w:fill="auto"/>
-          </w:tcPr>
-          <w:p/>
-        </w:tc>
-      </w:tr>
-      <w:tr>
-        <w:trPr>
-          <w:trHeight w:val="664"/>
-        </w:trPr>
-        <w:tc>
-          <w:tcPr>
-            <w:tcW w:w="2410" w:type="dxa"/>
-            <w:shd w:val="clear" w:color="auto" w:fill="auto"/>
-          </w:tcPr>
-          <w:p>
-            <w:r>
-              <w:lastRenderedPageBreak/>
-              <w:t>Range test for title in add advice action</w:t>
-            </w:r>
-          </w:p>
-        </w:tc>
-        <w:tc>
-          <w:tcPr>
-            <w:tcW w:w="2432" w:type="dxa"/>
-            <w:shd w:val="clear" w:color="auto" w:fill="auto"/>
-          </w:tcPr>
-          <w:p>
-            <w:r>
-              <w:t>Image: fever.jpg</w:t>
-            </w:r>
-          </w:p>
-          <w:p>
-            <w:r>
-              <w:t>Title: Lore</w:t>
-            </w:r>
-          </w:p>
-          <w:p>
-            <w:r>
-              <w:t xml:space="preserve">Temperature:  </w:t>
-            </w:r>
-          </w:p>
-          <w:p>
-            <w:r>
-              <w:t xml:space="preserve">Description: </w:t>
-            </w:r>
-          </w:p>
-        </w:tc>
-        <w:tc>
-          <w:tcPr>
-            <w:tcW w:w="2421" w:type="dxa"/>
-            <w:shd w:val="clear" w:color="auto" w:fill="auto"/>
-          </w:tcPr>
-          <w:p>
-            <w:r>
-              <w:t>Value is rejected as it is less than minimum length (5 characters)</w:t>
-            </w:r>
-          </w:p>
-        </w:tc>
-        <w:tc>
-          <w:tcPr>
-            <w:tcW w:w="2421" w:type="dxa"/>
-          </w:tcPr>
-          <w:p>
             <w:r>
               <w:rPr>
                 <w:noProof/>
               </w:rPr>
               <w:drawing>
-                <wp:inline distT="0" distB="0" distL="0" distR="0" wp14:anchorId="663F1D70" wp14:editId="1E593FFC">
-                  <wp:extent cx="1530985" cy="2362835"/>
-                  <wp:effectExtent l="0" t="0" r="0" b="0"/>
-                  <wp:docPr id="1544807787" name="Picture 1"/>
+                <wp:inline distT="0" distB="0" distL="0" distR="0" wp14:anchorId="032C5FAB" wp14:editId="585EC969">
+                  <wp:extent cx="1530985" cy="149860"/>
+                  <wp:effectExtent l="0" t="0" r="0" b="2540"/>
+                  <wp:docPr id="10" name="Picture 10"/>
                   <wp:cNvGraphicFramePr>
                     <a:graphicFrameLocks xmlns:a="http://schemas.openxmlformats.org/drawingml/2006/main" noChangeAspect="1"/>
                   </wp:cNvGraphicFramePr>
@@ -6290,7 +6202,7 @@
                     <a:graphicData uri="http://schemas.openxmlformats.org/drawingml/2006/picture">
                       <pic:pic xmlns:pic="http://schemas.openxmlformats.org/drawingml/2006/picture">
                         <pic:nvPicPr>
-                          <pic:cNvPr id="1544807787" name=""/>
+                          <pic:cNvPr id="1" name=""/>
                           <pic:cNvPicPr/>
                         </pic:nvPicPr>
                         <pic:blipFill>
@@ -6302,7 +6214,7 @@
                         <pic:spPr>
                           <a:xfrm>
                             <a:off x="0" y="0"/>
-                            <a:ext cx="1530985" cy="2362835"/>
+                            <a:ext cx="1530985" cy="149860"/>
                           </a:xfrm>
                           <a:prstGeom prst="rect">
                             <a:avLst/>
@@ -6315,70 +6227,22 @@
               </w:drawing>
             </w:r>
           </w:p>
-        </w:tc>
-        <w:tc>
-          <w:tcPr>
-            <w:tcW w:w="2421" w:type="dxa"/>
-            <w:shd w:val="clear" w:color="auto" w:fill="auto"/>
-          </w:tcPr>
-          <w:p>
-            <w:r>
-              <w:t>Complete.</w:t>
-            </w:r>
-          </w:p>
-        </w:tc>
-      </w:tr>
-      <w:tr>
-        <w:trPr>
-          <w:trHeight w:val="664"/>
-        </w:trPr>
-        <w:tc>
-          <w:tcPr>
-            <w:tcW w:w="2410" w:type="dxa"/>
-            <w:shd w:val="clear" w:color="auto" w:fill="auto"/>
-          </w:tcPr>
-          <w:p>
-            <w:r>
-              <w:t>Range test for title in add advice action</w:t>
-            </w:r>
-          </w:p>
-        </w:tc>
-        <w:tc>
-          <w:tcPr>
-            <w:tcW w:w="2432" w:type="dxa"/>
-            <w:shd w:val="clear" w:color="auto" w:fill="auto"/>
-          </w:tcPr>
-          <w:p>
-            <w:r>
-              <w:t>Lorem</w:t>
-            </w:r>
-          </w:p>
-        </w:tc>
-        <w:tc>
-          <w:tcPr>
-            <w:tcW w:w="2421" w:type="dxa"/>
-            <w:shd w:val="clear" w:color="auto" w:fill="auto"/>
-          </w:tcPr>
-          <w:p>
-            <w:r>
-              <w:t>Value is accepted as it is minimum length (5 characters)</w:t>
-            </w:r>
-          </w:p>
-        </w:tc>
-        <w:tc>
-          <w:tcPr>
-            <w:tcW w:w="2421" w:type="dxa"/>
-          </w:tcPr>
-          <w:p>
-            <w:r>
+          <w:p>
+            <w:pPr>
               <w:rPr>
                 <w:noProof/>
               </w:rPr>
+            </w:pPr>
+            <w:r>
+              <w:rPr>
+                <w:noProof/>
+              </w:rPr>
+              <w:lastRenderedPageBreak/>
               <w:drawing>
-                <wp:inline distT="0" distB="0" distL="0" distR="0" wp14:anchorId="41F2CB62" wp14:editId="1A7134E3">
-                  <wp:extent cx="1530985" cy="1951355"/>
-                  <wp:effectExtent l="0" t="0" r="0" b="0"/>
-                  <wp:docPr id="107877918" name="Picture 1"/>
+                <wp:inline distT="0" distB="0" distL="0" distR="0" wp14:anchorId="2D713D34" wp14:editId="6C45B5FA">
+                  <wp:extent cx="1530985" cy="1172845"/>
+                  <wp:effectExtent l="0" t="0" r="0" b="8255"/>
+                  <wp:docPr id="3" name="Picture 3"/>
                   <wp:cNvGraphicFramePr>
                     <a:graphicFrameLocks xmlns:a="http://schemas.openxmlformats.org/drawingml/2006/main" noChangeAspect="1"/>
                   </wp:cNvGraphicFramePr>
@@ -6386,7 +6250,7 @@
                     <a:graphicData uri="http://schemas.openxmlformats.org/drawingml/2006/picture">
                       <pic:pic xmlns:pic="http://schemas.openxmlformats.org/drawingml/2006/picture">
                         <pic:nvPicPr>
-                          <pic:cNvPr id="107877918" name=""/>
+                          <pic:cNvPr id="1" name=""/>
                           <pic:cNvPicPr/>
                         </pic:nvPicPr>
                         <pic:blipFill>
@@ -6398,7 +6262,7 @@
                         <pic:spPr>
                           <a:xfrm>
                             <a:off x="0" y="0"/>
-                            <a:ext cx="1530985" cy="1951355"/>
+                            <a:ext cx="1530985" cy="1172845"/>
                           </a:xfrm>
                           <a:prstGeom prst="rect">
                             <a:avLst/>
@@ -6419,6 +6283,7 @@
           </w:tcPr>
           <w:p>
             <w:r>
+              <w:lastRenderedPageBreak/>
               <w:t>Complete.</w:t>
             </w:r>
           </w:p>
@@ -6435,8 +6300,7 @@
           </w:tcPr>
           <w:p>
             <w:r>
-              <w:lastRenderedPageBreak/>
-              <w:t>Range test for title in add advice action.</w:t>
+              <w:t>Normal value test for image in create advice action</w:t>
             </w:r>
           </w:p>
         </w:tc>
@@ -6446,187 +6310,73 @@
             <w:shd w:val="clear" w:color="auto" w:fill="auto"/>
           </w:tcPr>
           <w:p>
-            <w:r>
-              <w:rPr>
-                <w:rFonts w:ascii="Open Sans" w:hAnsi="Open Sans" w:cs="Open Sans"/>
-                <w:color w:val="000000"/>
-                <w:sz w:val="21"/>
-                <w:szCs w:val="21"/>
-                <w:shd w:val="clear" w:color="auto" w:fill="FFFFFF"/>
-              </w:rPr>
-              <w:t xml:space="preserve">Lorem ipsum </w:t>
-            </w:r>
-            <w:proofErr w:type="spellStart"/>
-            <w:r>
-              <w:rPr>
-                <w:rFonts w:ascii="Open Sans" w:hAnsi="Open Sans" w:cs="Open Sans"/>
-                <w:color w:val="000000"/>
-                <w:sz w:val="21"/>
-                <w:szCs w:val="21"/>
-                <w:shd w:val="clear" w:color="auto" w:fill="FFFFFF"/>
-              </w:rPr>
-              <w:t>dolor</w:t>
-            </w:r>
-            <w:proofErr w:type="spellEnd"/>
-            <w:r>
-              <w:rPr>
-                <w:rFonts w:ascii="Open Sans" w:hAnsi="Open Sans" w:cs="Open Sans"/>
-                <w:color w:val="000000"/>
-                <w:sz w:val="21"/>
-                <w:szCs w:val="21"/>
-                <w:shd w:val="clear" w:color="auto" w:fill="FFFFFF"/>
-              </w:rPr>
-              <w:t xml:space="preserve"> sit </w:t>
-            </w:r>
-            <w:proofErr w:type="spellStart"/>
-            <w:r>
-              <w:rPr>
-                <w:rFonts w:ascii="Open Sans" w:hAnsi="Open Sans" w:cs="Open Sans"/>
-                <w:color w:val="000000"/>
-                <w:sz w:val="21"/>
-                <w:szCs w:val="21"/>
-                <w:shd w:val="clear" w:color="auto" w:fill="FFFFFF"/>
-              </w:rPr>
-              <w:t>amet</w:t>
-            </w:r>
-            <w:proofErr w:type="spellEnd"/>
-            <w:r>
-              <w:rPr>
-                <w:rFonts w:ascii="Open Sans" w:hAnsi="Open Sans" w:cs="Open Sans"/>
-                <w:color w:val="000000"/>
-                <w:sz w:val="21"/>
-                <w:szCs w:val="21"/>
-                <w:shd w:val="clear" w:color="auto" w:fill="FFFFFF"/>
-              </w:rPr>
-              <w:t xml:space="preserve">, </w:t>
-            </w:r>
-            <w:proofErr w:type="spellStart"/>
-            <w:r>
-              <w:rPr>
-                <w:rFonts w:ascii="Open Sans" w:hAnsi="Open Sans" w:cs="Open Sans"/>
-                <w:color w:val="000000"/>
-                <w:sz w:val="21"/>
-                <w:szCs w:val="21"/>
-                <w:shd w:val="clear" w:color="auto" w:fill="FFFFFF"/>
-              </w:rPr>
-              <w:t>consectetur</w:t>
-            </w:r>
-            <w:proofErr w:type="spellEnd"/>
-            <w:r>
-              <w:rPr>
-                <w:rFonts w:ascii="Open Sans" w:hAnsi="Open Sans" w:cs="Open Sans"/>
-                <w:color w:val="000000"/>
-                <w:sz w:val="21"/>
-                <w:szCs w:val="21"/>
-                <w:shd w:val="clear" w:color="auto" w:fill="FFFFFF"/>
-              </w:rPr>
-              <w:t xml:space="preserve"> </w:t>
-            </w:r>
-            <w:proofErr w:type="spellStart"/>
-            <w:r>
-              <w:rPr>
-                <w:rFonts w:ascii="Open Sans" w:hAnsi="Open Sans" w:cs="Open Sans"/>
-                <w:color w:val="000000"/>
-                <w:sz w:val="21"/>
-                <w:szCs w:val="21"/>
-                <w:shd w:val="clear" w:color="auto" w:fill="FFFFFF"/>
-              </w:rPr>
-              <w:t>adipiscing</w:t>
-            </w:r>
-            <w:proofErr w:type="spellEnd"/>
-            <w:r>
-              <w:rPr>
-                <w:rFonts w:ascii="Open Sans" w:hAnsi="Open Sans" w:cs="Open Sans"/>
-                <w:color w:val="000000"/>
-                <w:sz w:val="21"/>
-                <w:szCs w:val="21"/>
-                <w:shd w:val="clear" w:color="auto" w:fill="FFFFFF"/>
-              </w:rPr>
-              <w:t xml:space="preserve"> </w:t>
-            </w:r>
-            <w:proofErr w:type="spellStart"/>
-            <w:r>
-              <w:rPr>
-                <w:rFonts w:ascii="Open Sans" w:hAnsi="Open Sans" w:cs="Open Sans"/>
-                <w:color w:val="000000"/>
-                <w:sz w:val="21"/>
-                <w:szCs w:val="21"/>
-                <w:shd w:val="clear" w:color="auto" w:fill="FFFFFF"/>
-              </w:rPr>
-              <w:t>elit</w:t>
-            </w:r>
-            <w:proofErr w:type="spellEnd"/>
-            <w:r>
-              <w:rPr>
-                <w:rFonts w:ascii="Open Sans" w:hAnsi="Open Sans" w:cs="Open Sans"/>
-                <w:color w:val="000000"/>
-                <w:sz w:val="21"/>
-                <w:szCs w:val="21"/>
-                <w:shd w:val="clear" w:color="auto" w:fill="FFFFFF"/>
-              </w:rPr>
-              <w:t xml:space="preserve">. In tempus lorem sit </w:t>
-            </w:r>
-            <w:proofErr w:type="spellStart"/>
-            <w:r>
-              <w:rPr>
-                <w:rFonts w:ascii="Open Sans" w:hAnsi="Open Sans" w:cs="Open Sans"/>
-                <w:color w:val="000000"/>
-                <w:sz w:val="21"/>
-                <w:szCs w:val="21"/>
-                <w:shd w:val="clear" w:color="auto" w:fill="FFFFFF"/>
-              </w:rPr>
-              <w:t>amet</w:t>
-            </w:r>
-            <w:proofErr w:type="spellEnd"/>
-            <w:r>
-              <w:rPr>
-                <w:rFonts w:ascii="Open Sans" w:hAnsi="Open Sans" w:cs="Open Sans"/>
-                <w:color w:val="000000"/>
-                <w:sz w:val="21"/>
-                <w:szCs w:val="21"/>
-                <w:shd w:val="clear" w:color="auto" w:fill="FFFFFF"/>
-              </w:rPr>
-              <w:t xml:space="preserve"> pharetra </w:t>
-            </w:r>
-            <w:proofErr w:type="spellStart"/>
-            <w:r>
-              <w:rPr>
-                <w:rFonts w:ascii="Open Sans" w:hAnsi="Open Sans" w:cs="Open Sans"/>
-                <w:color w:val="000000"/>
-                <w:sz w:val="21"/>
-                <w:szCs w:val="21"/>
-                <w:shd w:val="clear" w:color="auto" w:fill="FFFFFF"/>
-              </w:rPr>
-              <w:t>tincidunt</w:t>
-            </w:r>
-            <w:proofErr w:type="spellEnd"/>
-          </w:p>
-        </w:tc>
-        <w:tc>
-          <w:tcPr>
-            <w:tcW w:w="2421" w:type="dxa"/>
-            <w:shd w:val="clear" w:color="auto" w:fill="auto"/>
-          </w:tcPr>
-          <w:p>
-            <w:r>
-              <w:t>Value is accepted as it is maximum length (50 characters)</w:t>
-            </w:r>
-          </w:p>
-        </w:tc>
-        <w:tc>
-          <w:tcPr>
-            <w:tcW w:w="2421" w:type="dxa"/>
-          </w:tcPr>
-          <w:p>
-            <w:r>
+            <w:pPr>
+              <w:rPr>
+                <w:b/>
+                <w:bCs/>
+              </w:rPr>
+            </w:pPr>
+            <w:r>
+              <w:rPr>
+                <w:b/>
+                <w:bCs/>
+              </w:rPr>
+              <w:t>Image: fever.jpg</w:t>
+            </w:r>
+          </w:p>
+          <w:p>
+            <w:r>
+              <w:t>Title: Lorem ipsum</w:t>
+            </w:r>
+          </w:p>
+          <w:p>
+            <w:r>
+              <w:t>Temperature: 21</w:t>
+            </w:r>
+          </w:p>
+          <w:p>
+            <w:r>
+              <w:t>Description: Lorem ipsum sit dolor</w:t>
+            </w:r>
+          </w:p>
+        </w:tc>
+        <w:tc>
+          <w:tcPr>
+            <w:tcW w:w="2421" w:type="dxa"/>
+            <w:shd w:val="clear" w:color="auto" w:fill="auto"/>
+          </w:tcPr>
+          <w:p>
+            <w:r>
+              <w:t>Value is accepted and the image is displayed to the user</w:t>
+            </w:r>
+          </w:p>
+        </w:tc>
+        <w:tc>
+          <w:tcPr>
+            <w:tcW w:w="2421" w:type="dxa"/>
+          </w:tcPr>
+          <w:p>
+            <w:pPr>
               <w:rPr>
                 <w:noProof/>
               </w:rPr>
+            </w:pPr>
+          </w:p>
+          <w:p>
+            <w:pPr>
+              <w:rPr>
+                <w:noProof/>
+              </w:rPr>
+            </w:pPr>
+            <w:r>
+              <w:rPr>
+                <w:noProof/>
+              </w:rPr>
               <w:drawing>
-                <wp:inline distT="0" distB="0" distL="0" distR="0" wp14:anchorId="55D64776" wp14:editId="188060D2">
-                  <wp:extent cx="1530985" cy="1985645"/>
-                  <wp:effectExtent l="0" t="0" r="0" b="0"/>
-                  <wp:docPr id="50870485" name="Picture 1"/>
+                <wp:inline distT="0" distB="0" distL="0" distR="0" wp14:anchorId="2D588EE0" wp14:editId="396DF347">
+                  <wp:extent cx="1530985" cy="1253490"/>
+                  <wp:effectExtent l="0" t="0" r="0" b="3810"/>
+                  <wp:docPr id="15" name="Picture 15"/>
                   <wp:cNvGraphicFramePr>
                     <a:graphicFrameLocks xmlns:a="http://schemas.openxmlformats.org/drawingml/2006/main" noChangeAspect="1"/>
                   </wp:cNvGraphicFramePr>
@@ -6634,7 +6384,7 @@
                     <a:graphicData uri="http://schemas.openxmlformats.org/drawingml/2006/picture">
                       <pic:pic xmlns:pic="http://schemas.openxmlformats.org/drawingml/2006/picture">
                         <pic:nvPicPr>
-                          <pic:cNvPr id="50870485" name=""/>
+                          <pic:cNvPr id="1" name=""/>
                           <pic:cNvPicPr/>
                         </pic:nvPicPr>
                         <pic:blipFill>
@@ -6646,7 +6396,7 @@
                         <pic:spPr>
                           <a:xfrm>
                             <a:off x="0" y="0"/>
-                            <a:ext cx="1530985" cy="1985645"/>
+                            <a:ext cx="1530985" cy="1253490"/>
                           </a:xfrm>
                           <a:prstGeom prst="rect">
                             <a:avLst/>
@@ -6658,232 +6408,21 @@
                 </wp:inline>
               </w:drawing>
             </w:r>
-          </w:p>
-        </w:tc>
-        <w:tc>
-          <w:tcPr>
-            <w:tcW w:w="2421" w:type="dxa"/>
-            <w:shd w:val="clear" w:color="auto" w:fill="auto"/>
-          </w:tcPr>
-          <w:p>
-            <w:r>
-              <w:t>Complete.</w:t>
-            </w:r>
-          </w:p>
-        </w:tc>
-      </w:tr>
-      <w:tr>
-        <w:trPr>
-          <w:trHeight w:val="664"/>
-        </w:trPr>
-        <w:tc>
-          <w:tcPr>
-            <w:tcW w:w="2410" w:type="dxa"/>
-            <w:shd w:val="clear" w:color="auto" w:fill="auto"/>
-          </w:tcPr>
-          <w:p>
-            <w:r>
-              <w:t>Range test for title in add advice action.</w:t>
-            </w:r>
-          </w:p>
-        </w:tc>
-        <w:tc>
-          <w:tcPr>
-            <w:tcW w:w="2432" w:type="dxa"/>
-            <w:shd w:val="clear" w:color="auto" w:fill="auto"/>
-          </w:tcPr>
-          <w:p>
-            <w:r>
-              <w:rPr>
-                <w:rFonts w:ascii="Open Sans" w:hAnsi="Open Sans" w:cs="Open Sans"/>
-                <w:color w:val="000000"/>
-                <w:sz w:val="21"/>
-                <w:szCs w:val="21"/>
-                <w:shd w:val="clear" w:color="auto" w:fill="FFFFFF"/>
-              </w:rPr>
-              <w:t xml:space="preserve">Lorem ipsum </w:t>
-            </w:r>
-            <w:proofErr w:type="spellStart"/>
-            <w:r>
-              <w:rPr>
-                <w:rFonts w:ascii="Open Sans" w:hAnsi="Open Sans" w:cs="Open Sans"/>
-                <w:color w:val="000000"/>
-                <w:sz w:val="21"/>
-                <w:szCs w:val="21"/>
-                <w:shd w:val="clear" w:color="auto" w:fill="FFFFFF"/>
-              </w:rPr>
-              <w:t>dolor</w:t>
-            </w:r>
-            <w:proofErr w:type="spellEnd"/>
-            <w:r>
-              <w:rPr>
-                <w:rFonts w:ascii="Open Sans" w:hAnsi="Open Sans" w:cs="Open Sans"/>
-                <w:color w:val="000000"/>
-                <w:sz w:val="21"/>
-                <w:szCs w:val="21"/>
-                <w:shd w:val="clear" w:color="auto" w:fill="FFFFFF"/>
-              </w:rPr>
-              <w:t xml:space="preserve"> sit </w:t>
-            </w:r>
-            <w:proofErr w:type="spellStart"/>
-            <w:r>
-              <w:rPr>
-                <w:rFonts w:ascii="Open Sans" w:hAnsi="Open Sans" w:cs="Open Sans"/>
-                <w:color w:val="000000"/>
-                <w:sz w:val="21"/>
-                <w:szCs w:val="21"/>
-                <w:shd w:val="clear" w:color="auto" w:fill="FFFFFF"/>
-              </w:rPr>
-              <w:t>amet</w:t>
-            </w:r>
-            <w:proofErr w:type="spellEnd"/>
-            <w:r>
-              <w:rPr>
-                <w:rFonts w:ascii="Open Sans" w:hAnsi="Open Sans" w:cs="Open Sans"/>
-                <w:color w:val="000000"/>
-                <w:sz w:val="21"/>
-                <w:szCs w:val="21"/>
-                <w:shd w:val="clear" w:color="auto" w:fill="FFFFFF"/>
-              </w:rPr>
-              <w:t xml:space="preserve">, </w:t>
-            </w:r>
-            <w:proofErr w:type="spellStart"/>
-            <w:r>
-              <w:rPr>
-                <w:rFonts w:ascii="Open Sans" w:hAnsi="Open Sans" w:cs="Open Sans"/>
-                <w:color w:val="000000"/>
-                <w:sz w:val="21"/>
-                <w:szCs w:val="21"/>
-                <w:shd w:val="clear" w:color="auto" w:fill="FFFFFF"/>
-              </w:rPr>
-              <w:t>consectetur</w:t>
-            </w:r>
-            <w:proofErr w:type="spellEnd"/>
-            <w:r>
-              <w:rPr>
-                <w:rFonts w:ascii="Open Sans" w:hAnsi="Open Sans" w:cs="Open Sans"/>
-                <w:color w:val="000000"/>
-                <w:sz w:val="21"/>
-                <w:szCs w:val="21"/>
-                <w:shd w:val="clear" w:color="auto" w:fill="FFFFFF"/>
+            <w:r>
+              <w:rPr>
+                <w:noProof/>
               </w:rPr>
               <w:t xml:space="preserve"> </w:t>
             </w:r>
-            <w:proofErr w:type="spellStart"/>
-            <w:r>
-              <w:rPr>
-                <w:rFonts w:ascii="Open Sans" w:hAnsi="Open Sans" w:cs="Open Sans"/>
-                <w:color w:val="000000"/>
-                <w:sz w:val="21"/>
-                <w:szCs w:val="21"/>
-                <w:shd w:val="clear" w:color="auto" w:fill="FFFFFF"/>
-              </w:rPr>
-              <w:t>adipiscing</w:t>
-            </w:r>
-            <w:proofErr w:type="spellEnd"/>
-            <w:r>
-              <w:rPr>
-                <w:rFonts w:ascii="Open Sans" w:hAnsi="Open Sans" w:cs="Open Sans"/>
-                <w:color w:val="000000"/>
-                <w:sz w:val="21"/>
-                <w:szCs w:val="21"/>
-                <w:shd w:val="clear" w:color="auto" w:fill="FFFFFF"/>
-              </w:rPr>
-              <w:t xml:space="preserve"> </w:t>
-            </w:r>
-            <w:proofErr w:type="spellStart"/>
-            <w:r>
-              <w:rPr>
-                <w:rFonts w:ascii="Open Sans" w:hAnsi="Open Sans" w:cs="Open Sans"/>
-                <w:color w:val="000000"/>
-                <w:sz w:val="21"/>
-                <w:szCs w:val="21"/>
-                <w:shd w:val="clear" w:color="auto" w:fill="FFFFFF"/>
-              </w:rPr>
-              <w:t>elit</w:t>
-            </w:r>
-            <w:proofErr w:type="spellEnd"/>
-            <w:r>
-              <w:rPr>
-                <w:rFonts w:ascii="Open Sans" w:hAnsi="Open Sans" w:cs="Open Sans"/>
-                <w:color w:val="000000"/>
-                <w:sz w:val="21"/>
-                <w:szCs w:val="21"/>
-                <w:shd w:val="clear" w:color="auto" w:fill="FFFFFF"/>
-              </w:rPr>
-              <w:t xml:space="preserve">. In tempus lorem sit </w:t>
-            </w:r>
-            <w:proofErr w:type="spellStart"/>
-            <w:r>
-              <w:rPr>
-                <w:rFonts w:ascii="Open Sans" w:hAnsi="Open Sans" w:cs="Open Sans"/>
-                <w:color w:val="000000"/>
-                <w:sz w:val="21"/>
-                <w:szCs w:val="21"/>
-                <w:shd w:val="clear" w:color="auto" w:fill="FFFFFF"/>
-              </w:rPr>
-              <w:t>amet</w:t>
-            </w:r>
-            <w:proofErr w:type="spellEnd"/>
-            <w:r>
-              <w:rPr>
-                <w:rFonts w:ascii="Open Sans" w:hAnsi="Open Sans" w:cs="Open Sans"/>
-                <w:color w:val="000000"/>
-                <w:sz w:val="21"/>
-                <w:szCs w:val="21"/>
-                <w:shd w:val="clear" w:color="auto" w:fill="FFFFFF"/>
-              </w:rPr>
-              <w:t xml:space="preserve"> pharetra </w:t>
-            </w:r>
-            <w:proofErr w:type="spellStart"/>
-            <w:r>
-              <w:rPr>
-                <w:rFonts w:ascii="Open Sans" w:hAnsi="Open Sans" w:cs="Open Sans"/>
-                <w:color w:val="000000"/>
-                <w:sz w:val="21"/>
-                <w:szCs w:val="21"/>
-                <w:shd w:val="clear" w:color="auto" w:fill="FFFFFF"/>
-              </w:rPr>
-              <w:t>tincidunt</w:t>
-            </w:r>
-            <w:proofErr w:type="spellEnd"/>
-            <w:r>
-              <w:rPr>
-                <w:rFonts w:ascii="Open Sans" w:hAnsi="Open Sans" w:cs="Open Sans"/>
-                <w:color w:val="000000"/>
-                <w:sz w:val="21"/>
-                <w:szCs w:val="21"/>
-                <w:shd w:val="clear" w:color="auto" w:fill="FFFFFF"/>
-              </w:rPr>
-              <w:t>.</w:t>
-            </w:r>
-          </w:p>
-        </w:tc>
-        <w:tc>
-          <w:tcPr>
-            <w:tcW w:w="2421" w:type="dxa"/>
-            <w:shd w:val="clear" w:color="auto" w:fill="auto"/>
-          </w:tcPr>
-          <w:p>
-            <w:r>
-              <w:t>Value is rejected as it is more than maximum length (50 characters)</w:t>
-            </w:r>
-          </w:p>
-        </w:tc>
-        <w:tc>
-          <w:tcPr>
-            <w:tcW w:w="2421" w:type="dxa"/>
-          </w:tcPr>
-          <w:p>
             <w:r>
               <w:rPr>
                 <w:noProof/>
               </w:rPr>
               <w:drawing>
-                <wp:inline distT="0" distB="0" distL="0" distR="0" wp14:anchorId="07427341" wp14:editId="1B4C4727">
-                  <wp:extent cx="1530985" cy="1985645"/>
-                  <wp:effectExtent l="0" t="0" r="0" b="0"/>
-                  <wp:docPr id="334857365" name="Picture 1"/>
+                <wp:inline distT="0" distB="0" distL="0" distR="0" wp14:anchorId="1F0D7359" wp14:editId="620EDD3E">
+                  <wp:extent cx="1530985" cy="148590"/>
+                  <wp:effectExtent l="0" t="0" r="0" b="3810"/>
+                  <wp:docPr id="12" name="Picture 12"/>
                   <wp:cNvGraphicFramePr>
                     <a:graphicFrameLocks xmlns:a="http://schemas.openxmlformats.org/drawingml/2006/main" noChangeAspect="1"/>
                   </wp:cNvGraphicFramePr>
@@ -6891,11 +6430,11 @@
                     <a:graphicData uri="http://schemas.openxmlformats.org/drawingml/2006/picture">
                       <pic:pic xmlns:pic="http://schemas.openxmlformats.org/drawingml/2006/picture">
                         <pic:nvPicPr>
-                          <pic:cNvPr id="334857365" name=""/>
+                          <pic:cNvPr id="1" name=""/>
                           <pic:cNvPicPr/>
                         </pic:nvPicPr>
                         <pic:blipFill>
-                          <a:blip r:embed="rId61"/>
+                          <a:blip r:embed="rId62"/>
                           <a:stretch>
                             <a:fillRect/>
                           </a:stretch>
@@ -6903,7 +6442,7 @@
                         <pic:spPr>
                           <a:xfrm>
                             <a:off x="0" y="0"/>
-                            <a:ext cx="1530985" cy="1985645"/>
+                            <a:ext cx="1530985" cy="148590"/>
                           </a:xfrm>
                           <a:prstGeom prst="rect">
                             <a:avLst/>
@@ -6940,7 +6479,524 @@
           </w:tcPr>
           <w:p>
             <w:r>
+              <w:t>Range test for title in add advice action</w:t>
+            </w:r>
+          </w:p>
+        </w:tc>
+        <w:tc>
+          <w:tcPr>
+            <w:tcW w:w="2432" w:type="dxa"/>
+            <w:shd w:val="clear" w:color="auto" w:fill="auto"/>
+          </w:tcPr>
+          <w:p>
+            <w:r>
+              <w:t xml:space="preserve">Image: </w:t>
+            </w:r>
+            <w:r>
+              <w:t>[blank]</w:t>
+            </w:r>
+          </w:p>
+          <w:p>
+            <w:pPr>
+              <w:rPr>
+                <w:b/>
+                <w:bCs/>
+              </w:rPr>
+            </w:pPr>
+            <w:r>
+              <w:rPr>
+                <w:b/>
+                <w:bCs/>
+              </w:rPr>
+              <w:t>Title: Lore</w:t>
+            </w:r>
+          </w:p>
+          <w:p>
+            <w:r>
+              <w:t xml:space="preserve">Temperature: </w:t>
+            </w:r>
+            <w:r>
+              <w:t>2</w:t>
+            </w:r>
+            <w:r>
+              <w:t>1</w:t>
+            </w:r>
+          </w:p>
+          <w:p>
+            <w:r>
+              <w:t xml:space="preserve">Description: </w:t>
+            </w:r>
+            <w:r>
+              <w:t>Lorem ipsum sit dolor</w:t>
+            </w:r>
+          </w:p>
+        </w:tc>
+        <w:tc>
+          <w:tcPr>
+            <w:tcW w:w="2421" w:type="dxa"/>
+            <w:shd w:val="clear" w:color="auto" w:fill="auto"/>
+          </w:tcPr>
+          <w:p>
+            <w:r>
+              <w:t>Value is rejected as it is less than minimum length (5 characters)</w:t>
+            </w:r>
+          </w:p>
+        </w:tc>
+        <w:tc>
+          <w:tcPr>
+            <w:tcW w:w="2421" w:type="dxa"/>
+          </w:tcPr>
+          <w:p>
+            <w:r>
+              <w:drawing>
+                <wp:inline distT="0" distB="0" distL="0" distR="0" wp14:anchorId="1FB84B38" wp14:editId="7C2A541E">
+                  <wp:extent cx="1530985" cy="1623695"/>
+                  <wp:effectExtent l="0" t="0" r="0" b="0"/>
+                  <wp:docPr id="16" name="Picture 16"/>
+                  <wp:cNvGraphicFramePr>
+                    <a:graphicFrameLocks xmlns:a="http://schemas.openxmlformats.org/drawingml/2006/main" noChangeAspect="1"/>
+                  </wp:cNvGraphicFramePr>
+                  <a:graphic xmlns:a="http://schemas.openxmlformats.org/drawingml/2006/main">
+                    <a:graphicData uri="http://schemas.openxmlformats.org/drawingml/2006/picture">
+                      <pic:pic xmlns:pic="http://schemas.openxmlformats.org/drawingml/2006/picture">
+                        <pic:nvPicPr>
+                          <pic:cNvPr id="1" name=""/>
+                          <pic:cNvPicPr/>
+                        </pic:nvPicPr>
+                        <pic:blipFill>
+                          <a:blip r:embed="rId63"/>
+                          <a:stretch>
+                            <a:fillRect/>
+                          </a:stretch>
+                        </pic:blipFill>
+                        <pic:spPr>
+                          <a:xfrm>
+                            <a:off x="0" y="0"/>
+                            <a:ext cx="1530985" cy="1623695"/>
+                          </a:xfrm>
+                          <a:prstGeom prst="rect">
+                            <a:avLst/>
+                          </a:prstGeom>
+                        </pic:spPr>
+                      </pic:pic>
+                    </a:graphicData>
+                  </a:graphic>
+                </wp:inline>
+              </w:drawing>
+            </w:r>
+          </w:p>
+        </w:tc>
+        <w:tc>
+          <w:tcPr>
+            <w:tcW w:w="2421" w:type="dxa"/>
+            <w:shd w:val="clear" w:color="auto" w:fill="auto"/>
+          </w:tcPr>
+          <w:p>
+            <w:r>
+              <w:t>Complete.</w:t>
+            </w:r>
+          </w:p>
+        </w:tc>
+      </w:tr>
+      <w:tr>
+        <w:trPr>
+          <w:trHeight w:val="664"/>
+        </w:trPr>
+        <w:tc>
+          <w:tcPr>
+            <w:tcW w:w="2410" w:type="dxa"/>
+            <w:shd w:val="clear" w:color="auto" w:fill="auto"/>
+          </w:tcPr>
+          <w:p>
+            <w:r>
+              <w:t>Range test for title in add advice action</w:t>
+            </w:r>
+          </w:p>
+        </w:tc>
+        <w:tc>
+          <w:tcPr>
+            <w:tcW w:w="2432" w:type="dxa"/>
+            <w:shd w:val="clear" w:color="auto" w:fill="auto"/>
+          </w:tcPr>
+          <w:p>
+            <w:r>
+              <w:t>Image: [blank]</w:t>
+            </w:r>
+          </w:p>
+          <w:p>
+            <w:pPr>
+              <w:rPr>
+                <w:b/>
+                <w:bCs/>
+              </w:rPr>
+            </w:pPr>
+            <w:r>
+              <w:rPr>
+                <w:b/>
+                <w:bCs/>
+              </w:rPr>
+              <w:t>Title: Lore</w:t>
+            </w:r>
+            <w:r>
+              <w:rPr>
+                <w:b/>
+                <w:bCs/>
+              </w:rPr>
+              <w:t>m</w:t>
+            </w:r>
+          </w:p>
+          <w:p>
+            <w:r>
+              <w:t>Temperature: 21</w:t>
+            </w:r>
+          </w:p>
+          <w:p>
+            <w:r>
+              <w:t>Description: Lorem ipsum sit dolor</w:t>
+            </w:r>
+          </w:p>
+        </w:tc>
+        <w:tc>
+          <w:tcPr>
+            <w:tcW w:w="2421" w:type="dxa"/>
+            <w:shd w:val="clear" w:color="auto" w:fill="auto"/>
+          </w:tcPr>
+          <w:p>
+            <w:r>
+              <w:t>Value is accepted as it is minimum length (5 characters)</w:t>
+            </w:r>
+          </w:p>
+        </w:tc>
+        <w:tc>
+          <w:tcPr>
+            <w:tcW w:w="2421" w:type="dxa"/>
+          </w:tcPr>
+          <w:p>
+            <w:r>
+              <w:drawing>
+                <wp:inline distT="0" distB="0" distL="0" distR="0" wp14:anchorId="1EBA449D" wp14:editId="6AE6EEBC">
+                  <wp:extent cx="1530985" cy="162560"/>
+                  <wp:effectExtent l="0" t="0" r="0" b="8890"/>
+                  <wp:docPr id="22" name="Picture 22"/>
+                  <wp:cNvGraphicFramePr>
+                    <a:graphicFrameLocks xmlns:a="http://schemas.openxmlformats.org/drawingml/2006/main" noChangeAspect="1"/>
+                  </wp:cNvGraphicFramePr>
+                  <a:graphic xmlns:a="http://schemas.openxmlformats.org/drawingml/2006/main">
+                    <a:graphicData uri="http://schemas.openxmlformats.org/drawingml/2006/picture">
+                      <pic:pic xmlns:pic="http://schemas.openxmlformats.org/drawingml/2006/picture">
+                        <pic:nvPicPr>
+                          <pic:cNvPr id="1" name=""/>
+                          <pic:cNvPicPr/>
+                        </pic:nvPicPr>
+                        <pic:blipFill>
+                          <a:blip r:embed="rId64"/>
+                          <a:stretch>
+                            <a:fillRect/>
+                          </a:stretch>
+                        </pic:blipFill>
+                        <pic:spPr>
+                          <a:xfrm>
+                            <a:off x="0" y="0"/>
+                            <a:ext cx="1530985" cy="162560"/>
+                          </a:xfrm>
+                          <a:prstGeom prst="rect">
+                            <a:avLst/>
+                          </a:prstGeom>
+                        </pic:spPr>
+                      </pic:pic>
+                    </a:graphicData>
+                  </a:graphic>
+                </wp:inline>
+              </w:drawing>
+            </w:r>
+          </w:p>
+        </w:tc>
+        <w:tc>
+          <w:tcPr>
+            <w:tcW w:w="2421" w:type="dxa"/>
+            <w:shd w:val="clear" w:color="auto" w:fill="auto"/>
+          </w:tcPr>
+          <w:p>
+            <w:r>
+              <w:t>Complete.</w:t>
+            </w:r>
+          </w:p>
+        </w:tc>
+      </w:tr>
+      <w:tr>
+        <w:trPr>
+          <w:trHeight w:val="664"/>
+        </w:trPr>
+        <w:tc>
+          <w:tcPr>
+            <w:tcW w:w="2410" w:type="dxa"/>
+            <w:shd w:val="clear" w:color="auto" w:fill="auto"/>
+          </w:tcPr>
+          <w:p>
+            <w:r>
               <w:lastRenderedPageBreak/>
+              <w:t>Range test for title in add advice action.</w:t>
+            </w:r>
+          </w:p>
+        </w:tc>
+        <w:tc>
+          <w:tcPr>
+            <w:tcW w:w="2432" w:type="dxa"/>
+            <w:shd w:val="clear" w:color="auto" w:fill="auto"/>
+          </w:tcPr>
+          <w:p>
+            <w:r>
+              <w:t>Image: [blank]</w:t>
+            </w:r>
+          </w:p>
+          <w:p>
+            <w:pPr>
+              <w:rPr>
+                <w:b/>
+                <w:bCs/>
+              </w:rPr>
+            </w:pPr>
+            <w:r>
+              <w:rPr>
+                <w:b/>
+                <w:bCs/>
+              </w:rPr>
+              <w:t xml:space="preserve">Title: </w:t>
+            </w:r>
+            <w:r>
+              <w:rPr>
+                <w:b/>
+                <w:bCs/>
+              </w:rPr>
+              <w:t>L*50</w:t>
+            </w:r>
+          </w:p>
+          <w:p>
+            <w:r>
+              <w:t>Temperature: 21</w:t>
+            </w:r>
+          </w:p>
+          <w:p>
+            <w:r>
+              <w:t>Description: Lorem ipsum sit dolor</w:t>
+            </w:r>
+          </w:p>
+        </w:tc>
+        <w:tc>
+          <w:tcPr>
+            <w:tcW w:w="2421" w:type="dxa"/>
+            <w:shd w:val="clear" w:color="auto" w:fill="auto"/>
+          </w:tcPr>
+          <w:p>
+            <w:r>
+              <w:t>Value is accepted as it is maximum length (50 characters)</w:t>
+            </w:r>
+          </w:p>
+        </w:tc>
+        <w:tc>
+          <w:tcPr>
+            <w:tcW w:w="2421" w:type="dxa"/>
+          </w:tcPr>
+          <w:p>
+            <w:r>
+              <w:drawing>
+                <wp:inline distT="0" distB="0" distL="0" distR="0" wp14:anchorId="01D383B2" wp14:editId="2A6FE6A8">
+                  <wp:extent cx="1530985" cy="80645"/>
+                  <wp:effectExtent l="0" t="0" r="0" b="0"/>
+                  <wp:docPr id="27" name="Picture 27"/>
+                  <wp:cNvGraphicFramePr>
+                    <a:graphicFrameLocks xmlns:a="http://schemas.openxmlformats.org/drawingml/2006/main" noChangeAspect="1"/>
+                  </wp:cNvGraphicFramePr>
+                  <a:graphic xmlns:a="http://schemas.openxmlformats.org/drawingml/2006/main">
+                    <a:graphicData uri="http://schemas.openxmlformats.org/drawingml/2006/picture">
+                      <pic:pic xmlns:pic="http://schemas.openxmlformats.org/drawingml/2006/picture">
+                        <pic:nvPicPr>
+                          <pic:cNvPr id="1" name=""/>
+                          <pic:cNvPicPr/>
+                        </pic:nvPicPr>
+                        <pic:blipFill>
+                          <a:blip r:embed="rId65"/>
+                          <a:stretch>
+                            <a:fillRect/>
+                          </a:stretch>
+                        </pic:blipFill>
+                        <pic:spPr>
+                          <a:xfrm>
+                            <a:off x="0" y="0"/>
+                            <a:ext cx="1530985" cy="80645"/>
+                          </a:xfrm>
+                          <a:prstGeom prst="rect">
+                            <a:avLst/>
+                          </a:prstGeom>
+                        </pic:spPr>
+                      </pic:pic>
+                    </a:graphicData>
+                  </a:graphic>
+                </wp:inline>
+              </w:drawing>
+            </w:r>
+          </w:p>
+        </w:tc>
+        <w:tc>
+          <w:tcPr>
+            <w:tcW w:w="2421" w:type="dxa"/>
+            <w:shd w:val="clear" w:color="auto" w:fill="auto"/>
+          </w:tcPr>
+          <w:p>
+            <w:r>
+              <w:t>Complete.</w:t>
+            </w:r>
+          </w:p>
+        </w:tc>
+      </w:tr>
+      <w:tr>
+        <w:trPr>
+          <w:trHeight w:val="664"/>
+        </w:trPr>
+        <w:tc>
+          <w:tcPr>
+            <w:tcW w:w="2410" w:type="dxa"/>
+            <w:shd w:val="clear" w:color="auto" w:fill="auto"/>
+          </w:tcPr>
+          <w:p>
+            <w:r>
+              <w:t>Range test for title in add advice action.</w:t>
+            </w:r>
+          </w:p>
+        </w:tc>
+        <w:tc>
+          <w:tcPr>
+            <w:tcW w:w="2432" w:type="dxa"/>
+            <w:shd w:val="clear" w:color="auto" w:fill="auto"/>
+          </w:tcPr>
+          <w:p>
+            <w:r>
+              <w:t>Image: [blank]</w:t>
+            </w:r>
+          </w:p>
+          <w:p>
+            <w:pPr>
+              <w:rPr>
+                <w:b/>
+                <w:bCs/>
+              </w:rPr>
+            </w:pPr>
+            <w:r>
+              <w:rPr>
+                <w:b/>
+                <w:bCs/>
+              </w:rPr>
+              <w:t xml:space="preserve">Title: </w:t>
+            </w:r>
+            <w:r>
+              <w:rPr>
+                <w:b/>
+                <w:bCs/>
+              </w:rPr>
+              <w:t>L*5</w:t>
+            </w:r>
+            <w:r>
+              <w:rPr>
+                <w:b/>
+                <w:bCs/>
+              </w:rPr>
+              <w:t>1</w:t>
+            </w:r>
+          </w:p>
+          <w:p>
+            <w:r>
+              <w:t>Temperature: 21</w:t>
+            </w:r>
+          </w:p>
+          <w:p>
+            <w:r>
+              <w:t>Description: Lorem ipsum sit dolor</w:t>
+            </w:r>
+          </w:p>
+        </w:tc>
+        <w:tc>
+          <w:tcPr>
+            <w:tcW w:w="2421" w:type="dxa"/>
+            <w:shd w:val="clear" w:color="auto" w:fill="auto"/>
+          </w:tcPr>
+          <w:p>
+            <w:r>
+              <w:t>Value is rejected as it is more than maximum length (50 characters)</w:t>
+            </w:r>
+          </w:p>
+        </w:tc>
+        <w:tc>
+          <w:tcPr>
+            <w:tcW w:w="2421" w:type="dxa"/>
+          </w:tcPr>
+          <w:p>
+            <w:r>
+              <w:drawing>
+                <wp:inline distT="0" distB="0" distL="0" distR="0" wp14:anchorId="0CCDEB30" wp14:editId="52C44BB4">
+                  <wp:extent cx="1530985" cy="1072515"/>
+                  <wp:effectExtent l="0" t="0" r="0" b="0"/>
+                  <wp:docPr id="28" name="Picture 28"/>
+                  <wp:cNvGraphicFramePr>
+                    <a:graphicFrameLocks xmlns:a="http://schemas.openxmlformats.org/drawingml/2006/main" noChangeAspect="1"/>
+                  </wp:cNvGraphicFramePr>
+                  <a:graphic xmlns:a="http://schemas.openxmlformats.org/drawingml/2006/main">
+                    <a:graphicData uri="http://schemas.openxmlformats.org/drawingml/2006/picture">
+                      <pic:pic xmlns:pic="http://schemas.openxmlformats.org/drawingml/2006/picture">
+                        <pic:nvPicPr>
+                          <pic:cNvPr id="1" name=""/>
+                          <pic:cNvPicPr/>
+                        </pic:nvPicPr>
+                        <pic:blipFill>
+                          <a:blip r:embed="rId66"/>
+                          <a:stretch>
+                            <a:fillRect/>
+                          </a:stretch>
+                        </pic:blipFill>
+                        <pic:spPr>
+                          <a:xfrm>
+                            <a:off x="0" y="0"/>
+                            <a:ext cx="1530985" cy="1072515"/>
+                          </a:xfrm>
+                          <a:prstGeom prst="rect">
+                            <a:avLst/>
+                          </a:prstGeom>
+                        </pic:spPr>
+                      </pic:pic>
+                    </a:graphicData>
+                  </a:graphic>
+                </wp:inline>
+              </w:drawing>
+            </w:r>
+          </w:p>
+        </w:tc>
+        <w:tc>
+          <w:tcPr>
+            <w:tcW w:w="2421" w:type="dxa"/>
+            <w:shd w:val="clear" w:color="auto" w:fill="auto"/>
+          </w:tcPr>
+          <w:p>
+            <w:r>
+              <w:t>The input does not enter characters after 50 characters of length.</w:t>
+            </w:r>
+          </w:p>
+          <w:p>
+            <w:r>
+              <w:t>Complete</w:t>
+            </w:r>
+          </w:p>
+        </w:tc>
+      </w:tr>
+      <w:tr>
+        <w:trPr>
+          <w:trHeight w:val="664"/>
+        </w:trPr>
+        <w:tc>
+          <w:tcPr>
+            <w:tcW w:w="2410" w:type="dxa"/>
+            <w:shd w:val="clear" w:color="auto" w:fill="auto"/>
+          </w:tcPr>
+          <w:p>
+            <w:r>
               <w:t>Range test for temperature in add advice section</w:t>
             </w:r>
           </w:p>
@@ -6992,7 +7048,7 @@
                           <pic:cNvPicPr/>
                         </pic:nvPicPr>
                         <pic:blipFill>
-                          <a:blip r:embed="rId62"/>
+                          <a:blip r:embed="rId67"/>
                           <a:stretch>
                             <a:fillRect/>
                           </a:stretch>
@@ -7042,6 +7098,7 @@
           </w:tcPr>
           <w:p>
             <w:r>
+              <w:lastRenderedPageBreak/>
               <w:t>Range test for temperature in add advice section</w:t>
             </w:r>
           </w:p>
@@ -7093,7 +7150,7 @@
                           <pic:cNvPicPr/>
                         </pic:nvPicPr>
                         <pic:blipFill>
-                          <a:blip r:embed="rId63"/>
+                          <a:blip r:embed="rId68"/>
                           <a:stretch>
                             <a:fillRect/>
                           </a:stretch>
@@ -7143,7 +7200,6 @@
           </w:tcPr>
           <w:p>
             <w:r>
-              <w:lastRenderedPageBreak/>
               <w:t>Range test for temperature in add advice section</w:t>
             </w:r>
           </w:p>
@@ -7195,7 +7251,7 @@
                           <pic:cNvPicPr/>
                         </pic:nvPicPr>
                         <pic:blipFill>
-                          <a:blip r:embed="rId64"/>
+                          <a:blip r:embed="rId69"/>
                           <a:stretch>
                             <a:fillRect/>
                           </a:stretch>
@@ -7273,6 +7329,7 @@
           </w:tcPr>
           <w:p>
             <w:r>
+              <w:lastRenderedPageBreak/>
               <w:t>Range test for temperature in add advice section</w:t>
             </w:r>
           </w:p>
@@ -7324,7 +7381,7 @@
                           <pic:cNvPicPr/>
                         </pic:nvPicPr>
                         <pic:blipFill>
-                          <a:blip r:embed="rId65"/>
+                          <a:blip r:embed="rId70"/>
                           <a:stretch>
                             <a:fillRect/>
                           </a:stretch>
@@ -7372,7 +7429,6 @@
       </w:pPr>
       <w:bookmarkStart w:id="2" w:name="_Toc158821673"/>
       <w:r>
-        <w:lastRenderedPageBreak/>
         <w:t>Accessibility Testing</w:t>
       </w:r>
       <w:bookmarkEnd w:id="2"/>
@@ -7666,19 +7722,8 @@
                 <w:sz w:val="20"/>
                 <w:szCs w:val="20"/>
               </w:rPr>
-              <w:t>Views/Home/</w:t>
-            </w:r>
-            <w:proofErr w:type="spellStart"/>
-            <w:r>
-              <w:rPr>
-                <w:rFonts w:asciiTheme="minorHAnsi" w:eastAsia="Verdana" w:hAnsiTheme="minorHAnsi" w:cstheme="minorHAnsi"/>
-                <w:bCs/>
-                <w:sz w:val="20"/>
-                <w:szCs w:val="20"/>
-              </w:rPr>
-              <w:t>Index.cshtml</w:t>
-            </w:r>
-            <w:proofErr w:type="spellEnd"/>
+              <w:t>Views/Home/Index.cshtml</w:t>
+            </w:r>
           </w:p>
         </w:tc>
         <w:tc>
@@ -7763,6 +7808,7 @@
                 <w:sz w:val="20"/>
                 <w:szCs w:val="20"/>
               </w:rPr>
+              <w:lastRenderedPageBreak/>
               <w:drawing>
                 <wp:inline distT="0" distB="0" distL="0" distR="0" wp14:anchorId="1649142E" wp14:editId="0C97D380">
                   <wp:extent cx="1530985" cy="2673350"/>
@@ -7779,7 +7825,7 @@
                           <pic:cNvPicPr/>
                         </pic:nvPicPr>
                         <pic:blipFill>
-                          <a:blip r:embed="rId66"/>
+                          <a:blip r:embed="rId71"/>
                           <a:stretch>
                             <a:fillRect/>
                           </a:stretch>
@@ -7824,6 +7870,7 @@
               </w:rPr>
             </w:pPr>
             <w:r>
+              <w:lastRenderedPageBreak/>
               <w:t>Complete.</w:t>
             </w:r>
           </w:p>
@@ -7862,20 +7909,8 @@
                 <w:sz w:val="20"/>
                 <w:szCs w:val="20"/>
               </w:rPr>
-              <w:lastRenderedPageBreak/>
-              <w:t xml:space="preserve">Accessibility test for privacy </w:t>
-            </w:r>
-            <w:proofErr w:type="spellStart"/>
-            <w:r>
-              <w:rPr>
-                <w:rFonts w:asciiTheme="minorHAnsi" w:eastAsia="Verdana" w:hAnsiTheme="minorHAnsi" w:cstheme="minorHAnsi"/>
-                <w:bCs/>
-                <w:sz w:val="20"/>
-                <w:szCs w:val="20"/>
-              </w:rPr>
-              <w:t>oage</w:t>
-            </w:r>
-            <w:proofErr w:type="spellEnd"/>
+              <w:t>Accessibility test for privacy oage</w:t>
+            </w:r>
           </w:p>
         </w:tc>
         <w:tc>
@@ -7907,19 +7942,8 @@
                 <w:sz w:val="20"/>
                 <w:szCs w:val="20"/>
               </w:rPr>
-              <w:t>Views/Home/</w:t>
-            </w:r>
-            <w:proofErr w:type="spellStart"/>
-            <w:r>
-              <w:rPr>
-                <w:rFonts w:asciiTheme="minorHAnsi" w:eastAsia="Verdana" w:hAnsiTheme="minorHAnsi" w:cstheme="minorHAnsi"/>
-                <w:bCs/>
-                <w:sz w:val="20"/>
-                <w:szCs w:val="20"/>
-              </w:rPr>
-              <w:t>Privacy.cshtml</w:t>
-            </w:r>
-            <w:proofErr w:type="spellEnd"/>
+              <w:t>Views/Home/Privacy.cshtml</w:t>
+            </w:r>
           </w:p>
         </w:tc>
         <w:tc>
@@ -8002,7 +8026,7 @@
                           <pic:cNvPicPr/>
                         </pic:nvPicPr>
                         <pic:blipFill>
-                          <a:blip r:embed="rId67"/>
+                          <a:blip r:embed="rId72"/>
                           <a:stretch>
                             <a:fillRect/>
                           </a:stretch>
@@ -8085,6 +8109,7 @@
                 <w:sz w:val="20"/>
                 <w:szCs w:val="20"/>
               </w:rPr>
+              <w:lastRenderedPageBreak/>
               <w:t>Accessibility test for create advice page</w:t>
             </w:r>
           </w:p>
@@ -8118,19 +8143,8 @@
                 <w:sz w:val="20"/>
                 <w:szCs w:val="20"/>
               </w:rPr>
-              <w:t>Views/Advice/</w:t>
-            </w:r>
-            <w:proofErr w:type="spellStart"/>
-            <w:r>
-              <w:rPr>
-                <w:rFonts w:asciiTheme="minorHAnsi" w:eastAsia="Verdana" w:hAnsiTheme="minorHAnsi" w:cstheme="minorHAnsi"/>
-                <w:bCs/>
-                <w:sz w:val="20"/>
-                <w:szCs w:val="20"/>
-              </w:rPr>
-              <w:t>Create.cshtml</w:t>
-            </w:r>
-            <w:proofErr w:type="spellEnd"/>
+              <w:t>Views/Advice/Create.cshtml</w:t>
+            </w:r>
           </w:p>
         </w:tc>
         <w:tc>
@@ -8213,7 +8227,7 @@
                           <pic:cNvPicPr/>
                         </pic:nvPicPr>
                         <pic:blipFill>
-                          <a:blip r:embed="rId68"/>
+                          <a:blip r:embed="rId73"/>
                           <a:stretch>
                             <a:fillRect/>
                           </a:stretch>
@@ -8296,7 +8310,6 @@
                 <w:sz w:val="20"/>
                 <w:szCs w:val="20"/>
               </w:rPr>
-              <w:lastRenderedPageBreak/>
               <w:t>Accessibility test for delete advice page</w:t>
             </w:r>
           </w:p>
@@ -8330,19 +8343,8 @@
                 <w:sz w:val="20"/>
                 <w:szCs w:val="20"/>
               </w:rPr>
-              <w:t>Views/Advice/</w:t>
-            </w:r>
-            <w:proofErr w:type="spellStart"/>
-            <w:r>
-              <w:rPr>
-                <w:rFonts w:asciiTheme="minorHAnsi" w:eastAsia="Verdana" w:hAnsiTheme="minorHAnsi" w:cstheme="minorHAnsi"/>
-                <w:bCs/>
-                <w:sz w:val="20"/>
-                <w:szCs w:val="20"/>
-              </w:rPr>
-              <w:t>Delete.cshtml</w:t>
-            </w:r>
-            <w:proofErr w:type="spellEnd"/>
+              <w:t>Views/Advice/Delete.cshtml</w:t>
+            </w:r>
           </w:p>
         </w:tc>
         <w:tc>
@@ -8425,7 +8427,7 @@
                           <pic:cNvPicPr/>
                         </pic:nvPicPr>
                         <pic:blipFill>
-                          <a:blip r:embed="rId69"/>
+                          <a:blip r:embed="rId74"/>
                           <a:stretch>
                             <a:fillRect/>
                           </a:stretch>
@@ -8508,6 +8510,7 @@
                 <w:sz w:val="20"/>
                 <w:szCs w:val="20"/>
               </w:rPr>
+              <w:lastRenderedPageBreak/>
               <w:t>Accessibility test for details advice page</w:t>
             </w:r>
           </w:p>
@@ -8541,19 +8544,8 @@
                 <w:sz w:val="20"/>
                 <w:szCs w:val="20"/>
               </w:rPr>
-              <w:t>Views/Advice/</w:t>
-            </w:r>
-            <w:proofErr w:type="spellStart"/>
-            <w:r>
-              <w:rPr>
-                <w:rFonts w:asciiTheme="minorHAnsi" w:eastAsia="Verdana" w:hAnsiTheme="minorHAnsi" w:cstheme="minorHAnsi"/>
-                <w:bCs/>
-                <w:sz w:val="20"/>
-                <w:szCs w:val="20"/>
-              </w:rPr>
-              <w:t>Details.cshtml</w:t>
-            </w:r>
-            <w:proofErr w:type="spellEnd"/>
+              <w:t>Views/Advice/Details.cshtml</w:t>
+            </w:r>
           </w:p>
         </w:tc>
         <w:tc>
@@ -8636,7 +8628,7 @@
                           <pic:cNvPicPr/>
                         </pic:nvPicPr>
                         <pic:blipFill>
-                          <a:blip r:embed="rId70"/>
+                          <a:blip r:embed="rId75"/>
                           <a:stretch>
                             <a:fillRect/>
                           </a:stretch>
@@ -8725,7 +8717,6 @@
                 <w:sz w:val="20"/>
                 <w:szCs w:val="20"/>
               </w:rPr>
-              <w:lastRenderedPageBreak/>
               <w:t>Accessibility test for edit advice page</w:t>
             </w:r>
           </w:p>
@@ -8759,19 +8750,8 @@
                 <w:sz w:val="20"/>
                 <w:szCs w:val="20"/>
               </w:rPr>
-              <w:t>Views/Advice/</w:t>
-            </w:r>
-            <w:proofErr w:type="spellStart"/>
-            <w:r>
-              <w:rPr>
-                <w:rFonts w:asciiTheme="minorHAnsi" w:eastAsia="Verdana" w:hAnsiTheme="minorHAnsi" w:cstheme="minorHAnsi"/>
-                <w:bCs/>
-                <w:sz w:val="20"/>
-                <w:szCs w:val="20"/>
-              </w:rPr>
-              <w:t>Edit.cshtml</w:t>
-            </w:r>
-            <w:proofErr w:type="spellEnd"/>
+              <w:t>Views/Advice/Edit.cshtml</w:t>
+            </w:r>
           </w:p>
         </w:tc>
         <w:tc>
@@ -8854,7 +8834,7 @@
                           <pic:cNvPicPr/>
                         </pic:nvPicPr>
                         <pic:blipFill>
-                          <a:blip r:embed="rId71"/>
+                          <a:blip r:embed="rId76"/>
                           <a:stretch>
                             <a:fillRect/>
                           </a:stretch>
@@ -8937,6 +8917,7 @@
                 <w:sz w:val="20"/>
                 <w:szCs w:val="20"/>
               </w:rPr>
+              <w:lastRenderedPageBreak/>
               <w:t>Accessibility test for index advice page</w:t>
             </w:r>
           </w:p>
@@ -8970,19 +8951,8 @@
                 <w:sz w:val="20"/>
                 <w:szCs w:val="20"/>
               </w:rPr>
-              <w:t>Views/Advice/</w:t>
-            </w:r>
-            <w:proofErr w:type="spellStart"/>
-            <w:r>
-              <w:rPr>
-                <w:rFonts w:asciiTheme="minorHAnsi" w:eastAsia="Verdana" w:hAnsiTheme="minorHAnsi" w:cstheme="minorHAnsi"/>
-                <w:bCs/>
-                <w:sz w:val="20"/>
-                <w:szCs w:val="20"/>
-              </w:rPr>
-              <w:t>Index.cshtml</w:t>
-            </w:r>
-            <w:proofErr w:type="spellEnd"/>
+              <w:t>Views/Advice/Index.cshtml</w:t>
+            </w:r>
           </w:p>
         </w:tc>
         <w:tc>
@@ -9065,7 +9035,7 @@
                           <pic:cNvPicPr/>
                         </pic:nvPicPr>
                         <pic:blipFill>
-                          <a:blip r:embed="rId72"/>
+                          <a:blip r:embed="rId77"/>
                           <a:stretch>
                             <a:fillRect/>
                           </a:stretch>
@@ -9154,7 +9124,6 @@
                 <w:sz w:val="20"/>
                 <w:szCs w:val="20"/>
               </w:rPr>
-              <w:lastRenderedPageBreak/>
               <w:t>Accessibility test for my advice page</w:t>
             </w:r>
           </w:p>
@@ -9188,19 +9157,8 @@
                 <w:sz w:val="20"/>
                 <w:szCs w:val="20"/>
               </w:rPr>
-              <w:t>Views/Advice/</w:t>
-            </w:r>
-            <w:proofErr w:type="spellStart"/>
-            <w:r>
-              <w:rPr>
-                <w:rFonts w:asciiTheme="minorHAnsi" w:eastAsia="Verdana" w:hAnsiTheme="minorHAnsi" w:cstheme="minorHAnsi"/>
-                <w:bCs/>
-                <w:sz w:val="20"/>
-                <w:szCs w:val="20"/>
-              </w:rPr>
-              <w:t>MyAdvice.cshtml</w:t>
-            </w:r>
-            <w:proofErr w:type="spellEnd"/>
+              <w:t>Views/Advice/MyAdvice.cshtml</w:t>
+            </w:r>
           </w:p>
         </w:tc>
         <w:tc>
@@ -9283,7 +9241,7 @@
                           <pic:cNvPicPr/>
                         </pic:nvPicPr>
                         <pic:blipFill>
-                          <a:blip r:embed="rId73"/>
+                          <a:blip r:embed="rId78"/>
                           <a:stretch>
                             <a:fillRect/>
                           </a:stretch>
@@ -9372,6 +9330,7 @@
                 <w:sz w:val="20"/>
                 <w:szCs w:val="20"/>
               </w:rPr>
+              <w:lastRenderedPageBreak/>
               <w:t>Accessibility test for create entry page</w:t>
             </w:r>
           </w:p>
@@ -9405,19 +9364,8 @@
                 <w:sz w:val="20"/>
                 <w:szCs w:val="20"/>
               </w:rPr>
-              <w:t>Views/Health /</w:t>
-            </w:r>
-            <w:proofErr w:type="spellStart"/>
-            <w:r>
-              <w:rPr>
-                <w:rFonts w:asciiTheme="minorHAnsi" w:eastAsia="Verdana" w:hAnsiTheme="minorHAnsi" w:cstheme="minorHAnsi"/>
-                <w:bCs/>
-                <w:sz w:val="20"/>
-                <w:szCs w:val="20"/>
-              </w:rPr>
-              <w:t>Create.cshtml</w:t>
-            </w:r>
-            <w:proofErr w:type="spellEnd"/>
+              <w:t>Views/Health /Create.cshtml</w:t>
+            </w:r>
           </w:p>
         </w:tc>
         <w:tc>
@@ -9500,7 +9448,7 @@
                           <pic:cNvPicPr/>
                         </pic:nvPicPr>
                         <pic:blipFill>
-                          <a:blip r:embed="rId74"/>
+                          <a:blip r:embed="rId79"/>
                           <a:stretch>
                             <a:fillRect/>
                           </a:stretch>
@@ -9622,19 +9570,8 @@
                 <w:sz w:val="20"/>
                 <w:szCs w:val="20"/>
               </w:rPr>
-              <w:t>Views/Health/</w:t>
-            </w:r>
-            <w:proofErr w:type="spellStart"/>
-            <w:r>
-              <w:rPr>
-                <w:rFonts w:asciiTheme="minorHAnsi" w:eastAsia="Verdana" w:hAnsiTheme="minorHAnsi" w:cstheme="minorHAnsi"/>
-                <w:bCs/>
-                <w:sz w:val="20"/>
-                <w:szCs w:val="20"/>
-              </w:rPr>
-              <w:t>Delete.cshtml</w:t>
-            </w:r>
-            <w:proofErr w:type="spellEnd"/>
+              <w:t>Views/Health/Delete.cshtml</w:t>
+            </w:r>
           </w:p>
         </w:tc>
         <w:tc>
@@ -9737,7 +9674,7 @@
                           <pic:cNvPicPr/>
                         </pic:nvPicPr>
                         <pic:blipFill>
-                          <a:blip r:embed="rId74"/>
+                          <a:blip r:embed="rId79"/>
                           <a:stretch>
                             <a:fillRect/>
                           </a:stretch>
@@ -9824,7 +9761,6 @@
                 <w:sz w:val="20"/>
                 <w:szCs w:val="20"/>
               </w:rPr>
-              <w:lastRenderedPageBreak/>
               <w:t>Complete.</w:t>
             </w:r>
           </w:p>
@@ -9862,6 +9798,7 @@
                 <w:sz w:val="20"/>
                 <w:szCs w:val="20"/>
               </w:rPr>
+              <w:lastRenderedPageBreak/>
               <w:t>Accessibility test for edit entry page</w:t>
             </w:r>
           </w:p>
@@ -9894,19 +9831,8 @@
                 <w:sz w:val="20"/>
                 <w:szCs w:val="20"/>
               </w:rPr>
-              <w:t>Views/Health /</w:t>
-            </w:r>
-            <w:proofErr w:type="spellStart"/>
-            <w:r>
-              <w:rPr>
-                <w:rFonts w:asciiTheme="minorHAnsi" w:eastAsia="Verdana" w:hAnsiTheme="minorHAnsi" w:cstheme="minorHAnsi"/>
-                <w:bCs/>
-                <w:sz w:val="20"/>
-                <w:szCs w:val="20"/>
-              </w:rPr>
-              <w:t>Edit.cshtml</w:t>
-            </w:r>
-            <w:proofErr w:type="spellEnd"/>
+              <w:t>Views/Health /Edit.cshtml</w:t>
+            </w:r>
           </w:p>
         </w:tc>
         <w:tc>
@@ -9984,7 +9910,7 @@
                           <pic:cNvPicPr/>
                         </pic:nvPicPr>
                         <pic:blipFill>
-                          <a:blip r:embed="rId75"/>
+                          <a:blip r:embed="rId80"/>
                           <a:stretch>
                             <a:fillRect/>
                           </a:stretch>
@@ -10101,19 +10027,8 @@
                 <w:sz w:val="20"/>
                 <w:szCs w:val="20"/>
               </w:rPr>
-              <w:t>Views/Health/</w:t>
-            </w:r>
-            <w:proofErr w:type="spellStart"/>
-            <w:r>
-              <w:rPr>
-                <w:rFonts w:asciiTheme="minorHAnsi" w:eastAsia="Verdana" w:hAnsiTheme="minorHAnsi" w:cstheme="minorHAnsi"/>
-                <w:bCs/>
-                <w:sz w:val="20"/>
-                <w:szCs w:val="20"/>
-              </w:rPr>
-              <w:t>Index.cshtml</w:t>
-            </w:r>
-            <w:proofErr w:type="spellEnd"/>
+              <w:t>Views/Health/Index.cshtml</w:t>
+            </w:r>
           </w:p>
         </w:tc>
         <w:tc>
@@ -10193,7 +10108,7 @@
                           <pic:cNvPicPr/>
                         </pic:nvPicPr>
                         <pic:blipFill>
-                          <a:blip r:embed="rId76"/>
+                          <a:blip r:embed="rId81"/>
                           <a:stretch>
                             <a:fillRect/>
                           </a:stretch>
@@ -10311,19 +10226,8 @@
                 <w:sz w:val="20"/>
                 <w:szCs w:val="20"/>
               </w:rPr>
-              <w:t>Views/Health /</w:t>
-            </w:r>
-            <w:proofErr w:type="spellStart"/>
-            <w:r>
-              <w:rPr>
-                <w:rFonts w:asciiTheme="minorHAnsi" w:eastAsia="Verdana" w:hAnsiTheme="minorHAnsi" w:cstheme="minorHAnsi"/>
-                <w:bCs/>
-                <w:sz w:val="20"/>
-                <w:szCs w:val="20"/>
-              </w:rPr>
-              <w:t>MyHealth.cshtml</w:t>
-            </w:r>
-            <w:proofErr w:type="spellEnd"/>
+              <w:t>Views/Health /MyHealth.cshtml</w:t>
+            </w:r>
           </w:p>
         </w:tc>
         <w:tc>
@@ -10400,7 +10304,7 @@
                           <pic:cNvPicPr/>
                         </pic:nvPicPr>
                         <pic:blipFill>
-                          <a:blip r:embed="rId77"/>
+                          <a:blip r:embed="rId82"/>
                           <a:stretch>
                             <a:fillRect/>
                           </a:stretch>
@@ -10519,19 +10423,8 @@
                 <w:sz w:val="20"/>
                 <w:szCs w:val="20"/>
               </w:rPr>
-              <w:t>Views/Dashboard/</w:t>
-            </w:r>
-            <w:proofErr w:type="spellStart"/>
-            <w:r>
-              <w:rPr>
-                <w:rFonts w:asciiTheme="minorHAnsi" w:eastAsia="Verdana" w:hAnsiTheme="minorHAnsi" w:cstheme="minorHAnsi"/>
-                <w:bCs/>
-                <w:sz w:val="20"/>
-                <w:szCs w:val="20"/>
-              </w:rPr>
-              <w:t>Forecast.cshtml</w:t>
-            </w:r>
-            <w:proofErr w:type="spellEnd"/>
+              <w:t>Views/Dashboard/Forecast.cshtml</w:t>
+            </w:r>
           </w:p>
         </w:tc>
         <w:tc>
@@ -10611,7 +10504,7 @@
                           <pic:cNvPicPr/>
                         </pic:nvPicPr>
                         <pic:blipFill>
-                          <a:blip r:embed="rId78"/>
+                          <a:blip r:embed="rId83"/>
                           <a:stretch>
                             <a:fillRect/>
                           </a:stretch>
@@ -10654,7 +10547,7 @@
                           <pic:cNvPicPr/>
                         </pic:nvPicPr>
                         <pic:blipFill>
-                          <a:blip r:embed="rId79"/>
+                          <a:blip r:embed="rId84"/>
                           <a:stretch>
                             <a:fillRect/>
                           </a:stretch>
@@ -10769,7 +10662,7 @@
                           <pic:cNvPicPr/>
                         </pic:nvPicPr>
                         <pic:blipFill>
-                          <a:blip r:embed="rId80"/>
+                          <a:blip r:embed="rId85"/>
                           <a:stretch>
                             <a:fillRect/>
                           </a:stretch>
@@ -10811,7 +10704,7 @@
                           <pic:cNvPicPr/>
                         </pic:nvPicPr>
                         <pic:blipFill>
-                          <a:blip r:embed="rId81"/>
+                          <a:blip r:embed="rId86"/>
                           <a:stretch>
                             <a:fillRect/>
                           </a:stretch>
@@ -10900,19 +10793,8 @@
                 <w:sz w:val="20"/>
                 <w:szCs w:val="20"/>
               </w:rPr>
-              <w:t>Views/Dashboard/</w:t>
-            </w:r>
-            <w:proofErr w:type="spellStart"/>
-            <w:r>
-              <w:rPr>
-                <w:rFonts w:asciiTheme="minorHAnsi" w:eastAsia="Verdana" w:hAnsiTheme="minorHAnsi" w:cstheme="minorHAnsi"/>
-                <w:bCs/>
-                <w:sz w:val="20"/>
-                <w:szCs w:val="20"/>
-              </w:rPr>
-              <w:t>AirQuality.cshtml</w:t>
-            </w:r>
-            <w:proofErr w:type="spellEnd"/>
+              <w:t>Views/Dashboard/AirQuality.cshtml</w:t>
+            </w:r>
           </w:p>
         </w:tc>
         <w:tc>
@@ -10993,7 +10875,7 @@
                           <pic:cNvPicPr/>
                         </pic:nvPicPr>
                         <pic:blipFill>
-                          <a:blip r:embed="rId82"/>
+                          <a:blip r:embed="rId87"/>
                           <a:stretch>
                             <a:fillRect/>
                           </a:stretch>
@@ -11054,7 +10936,7 @@
                           <pic:cNvPicPr/>
                         </pic:nvPicPr>
                         <pic:blipFill>
-                          <a:blip r:embed="rId83"/>
+                          <a:blip r:embed="rId88"/>
                           <a:stretch>
                             <a:fillRect/>
                           </a:stretch>
@@ -11139,7 +11021,7 @@
                           <pic:cNvPicPr/>
                         </pic:nvPicPr>
                         <pic:blipFill>
-                          <a:blip r:embed="rId84"/>
+                          <a:blip r:embed="rId89"/>
                           <a:stretch>
                             <a:fillRect/>
                           </a:stretch>
@@ -11197,7 +11079,7 @@
                           <pic:cNvPicPr/>
                         </pic:nvPicPr>
                         <pic:blipFill>
-                          <a:blip r:embed="rId85"/>
+                          <a:blip r:embed="rId90"/>
                           <a:stretch>
                             <a:fillRect/>
                           </a:stretch>
@@ -11624,7 +11506,7 @@
   <w:style w:type="paragraph" w:default="1" w:styleId="Normal">
     <w:name w:val="Normal"/>
     <w:qFormat/>
-    <w:rsid w:val="00183554"/>
+    <w:rsid w:val="00886291"/>
     <w:pPr>
       <w:spacing w:line="276" w:lineRule="auto"/>
     </w:pPr>

</xml_diff>